<commit_message>
Descripción de CU - 24  Diagramas de secuencia y robustez
</commit_message>
<xml_diff>
--- a/Artefactos/Descripciones/Descripciones de CU Mauricio.docx
+++ b/Artefactos/Descripciones/Descripciones de CU Mauricio.docx
@@ -12117,18 +12117,7 @@
                 <w:sz w:val="20"/>
                 <w:szCs w:val="20"/>
               </w:rPr>
-              <w:t>CU-</w:t>
-            </w:r>
-            <w:r>
-              <w:rPr>
-                <w:rFonts w:asciiTheme="majorHAnsi" w:hAnsiTheme="majorHAnsi" w:cstheme="majorHAnsi"/>
-                <w:b/>
-                <w:bCs/>
-                <w:color w:val="000000"/>
-                <w:sz w:val="20"/>
-                <w:szCs w:val="20"/>
-              </w:rPr>
-              <w:t>16</w:t>
+              <w:t>CU-16</w:t>
             </w:r>
           </w:p>
         </w:tc>
@@ -12499,17 +12488,7 @@
                 <w:sz w:val="20"/>
                 <w:szCs w:val="20"/>
               </w:rPr>
-              <w:t xml:space="preserve">Permite al </w:t>
-            </w:r>
-            <w:r>
-              <w:rPr>
-                <w:rFonts w:asciiTheme="majorHAnsi" w:hAnsiTheme="majorHAnsi" w:cstheme="majorHAnsi"/>
-                <w:bCs/>
-                <w:color w:val="000000"/>
-                <w:sz w:val="20"/>
-                <w:szCs w:val="20"/>
-              </w:rPr>
-              <w:t xml:space="preserve">maestro registrar los cobros realizados a sus alumnos por distintos conceptos, así como aplicar descuentos y penalizaciones, con el fin de llevar un registro de </w:t>
+              <w:t xml:space="preserve">Permite al maestro registrar los cobros realizados a sus alumnos por distintos conceptos, así como aplicar descuentos y penalizaciones, con el fin de llevar un registro de </w:t>
             </w:r>
             <w:r>
               <w:rPr>
@@ -12985,29 +12964,20 @@
                 <w:szCs w:val="20"/>
                 <w:lang w:val="es-MX"/>
               </w:rPr>
-              <w:t xml:space="preserve">El </w:t>
-            </w:r>
-            <w:r>
-              <w:rPr>
-                <w:rFonts w:asciiTheme="majorHAnsi" w:hAnsiTheme="majorHAnsi" w:cstheme="majorHAnsi"/>
-                <w:bCs/>
-                <w:color w:val="000000"/>
-                <w:sz w:val="20"/>
-                <w:szCs w:val="20"/>
-                <w:lang w:val="es-MX"/>
-              </w:rPr>
-              <w:t>maestro</w:t>
-            </w:r>
-            <w:r>
-              <w:rPr>
-                <w:rFonts w:asciiTheme="majorHAnsi" w:hAnsiTheme="majorHAnsi" w:cstheme="majorHAnsi"/>
-                <w:bCs/>
-                <w:color w:val="000000"/>
-                <w:sz w:val="20"/>
-                <w:szCs w:val="20"/>
-                <w:lang w:val="es-MX"/>
-              </w:rPr>
-              <w:t xml:space="preserve"> acepta y selecciona la ruta en la cual desea almacenar el recibo</w:t>
+              <w:t>El maestro acepta y selecciona la ruta en la cual desea almacenar</w:t>
+            </w:r>
+            <w:bookmarkStart w:id="3" w:name="_GoBack"/>
+            <w:bookmarkEnd w:id="3"/>
+            <w:r>
+              <w:rPr>
+                <w:rFonts w:asciiTheme="majorHAnsi" w:hAnsiTheme="majorHAnsi" w:cstheme="majorHAnsi"/>
+                <w:bCs/>
+                <w:color w:val="000000"/>
+                <w:sz w:val="20"/>
+                <w:szCs w:val="20"/>
+                <w:lang w:val="es-MX"/>
+              </w:rPr>
+              <w:t xml:space="preserve"> el recibo</w:t>
             </w:r>
           </w:p>
           <w:p>
@@ -13069,29 +13039,7 @@
                 <w:szCs w:val="20"/>
                 <w:lang w:val="es-MX"/>
               </w:rPr>
-              <w:t xml:space="preserve">El </w:t>
-            </w:r>
-            <w:r>
-              <w:rPr>
-                <w:rFonts w:asciiTheme="majorHAnsi" w:hAnsiTheme="majorHAnsi" w:cstheme="majorHAnsi"/>
-                <w:bCs/>
-                <w:color w:val="000000"/>
-                <w:sz w:val="20"/>
-                <w:szCs w:val="20"/>
-                <w:lang w:val="es-MX"/>
-              </w:rPr>
-              <w:t>maestro</w:t>
-            </w:r>
-            <w:r>
-              <w:rPr>
-                <w:rFonts w:asciiTheme="majorHAnsi" w:hAnsiTheme="majorHAnsi" w:cstheme="majorHAnsi"/>
-                <w:bCs/>
-                <w:color w:val="000000"/>
-                <w:sz w:val="20"/>
-                <w:szCs w:val="20"/>
-                <w:lang w:val="es-MX"/>
-              </w:rPr>
-              <w:t xml:space="preserve"> cierra el mensaje de confirmación </w:t>
+              <w:t xml:space="preserve">El maestro cierra el mensaje de confirmación </w:t>
             </w:r>
           </w:p>
           <w:p>
@@ -13317,7 +13265,29 @@
                 <w:sz w:val="20"/>
                 <w:szCs w:val="20"/>
               </w:rPr>
-              <w:t>Aplicar promición</w:t>
+              <w:t>Aplicar prom</w:t>
+            </w:r>
+            <w:r>
+              <w:rPr>
+                <w:rFonts w:asciiTheme="majorHAnsi" w:hAnsiTheme="majorHAnsi" w:cstheme="majorHAnsi"/>
+                <w:b/>
+                <w:bCs/>
+                <w:color w:val="000000"/>
+                <w:sz w:val="20"/>
+                <w:szCs w:val="20"/>
+              </w:rPr>
+              <w:t>o</w:t>
+            </w:r>
+            <w:r>
+              <w:rPr>
+                <w:rFonts w:asciiTheme="majorHAnsi" w:hAnsiTheme="majorHAnsi" w:cstheme="majorHAnsi"/>
+                <w:b/>
+                <w:bCs/>
+                <w:color w:val="000000"/>
+                <w:sz w:val="20"/>
+                <w:szCs w:val="20"/>
+              </w:rPr>
+              <w:t>ción</w:t>
             </w:r>
           </w:p>
           <w:p>
@@ -13637,29 +13607,7 @@
                 <w:szCs w:val="20"/>
                 <w:lang w:val="es-MX"/>
               </w:rPr>
-              <w:t xml:space="preserve">El </w:t>
-            </w:r>
-            <w:r>
-              <w:rPr>
-                <w:rFonts w:asciiTheme="majorHAnsi" w:hAnsiTheme="majorHAnsi" w:cstheme="majorHAnsi"/>
-                <w:bCs/>
-                <w:color w:val="000000"/>
-                <w:sz w:val="20"/>
-                <w:szCs w:val="20"/>
-                <w:lang w:val="es-MX"/>
-              </w:rPr>
-              <w:t>maestro</w:t>
-            </w:r>
-            <w:r>
-              <w:rPr>
-                <w:rFonts w:asciiTheme="majorHAnsi" w:hAnsiTheme="majorHAnsi" w:cstheme="majorHAnsi"/>
-                <w:bCs/>
-                <w:color w:val="000000"/>
-                <w:sz w:val="20"/>
-                <w:szCs w:val="20"/>
-                <w:lang w:val="es-MX"/>
-              </w:rPr>
-              <w:t xml:space="preserve"> cancela la generación del recibo</w:t>
+              <w:t>El maestro cancela la generación del recibo</w:t>
             </w:r>
           </w:p>
           <w:p>
@@ -13886,8 +13834,6 @@
             </w:r>
           </w:p>
         </w:tc>
-        <w:bookmarkStart w:id="3" w:name="_GoBack"/>
-        <w:bookmarkEnd w:id="3"/>
       </w:tr>
       <w:tr>
         <w:tc>
@@ -14183,6 +14129,1555 @@
                 <w:color w:val="000000"/>
                 <w:sz w:val="20"/>
                 <w:szCs w:val="20"/>
+              </w:rPr>
+              <w:t>Ninguno</w:t>
+            </w:r>
+          </w:p>
+        </w:tc>
+      </w:tr>
+    </w:tbl>
+    <w:p/>
+    <w:tbl>
+      <w:tblPr>
+        <w:tblStyle w:val="Cuadrculadetablaclara"/>
+        <w:tblW w:w="9322" w:type="dxa"/>
+        <w:tblLook w:val="04A0" w:firstRow="1" w:lastRow="0" w:firstColumn="1" w:lastColumn="0" w:noHBand="0" w:noVBand="1"/>
+      </w:tblPr>
+      <w:tblGrid>
+        <w:gridCol w:w="1724"/>
+        <w:gridCol w:w="7598"/>
+      </w:tblGrid>
+      <w:tr>
+        <w:tc>
+          <w:tcPr>
+            <w:tcW w:w="1724" w:type="dxa"/>
+          </w:tcPr>
+          <w:p>
+            <w:pPr>
+              <w:autoSpaceDE w:val="0"/>
+              <w:autoSpaceDN w:val="0"/>
+              <w:adjustRightInd w:val="0"/>
+              <w:rPr>
+                <w:rFonts w:asciiTheme="majorHAnsi" w:hAnsiTheme="majorHAnsi" w:cstheme="majorHAnsi"/>
+                <w:b/>
+                <w:bCs/>
+                <w:color w:val="000000"/>
+              </w:rPr>
+            </w:pPr>
+            <w:r>
+              <w:rPr>
+                <w:rFonts w:asciiTheme="majorHAnsi" w:hAnsiTheme="majorHAnsi" w:cstheme="majorHAnsi"/>
+                <w:b/>
+                <w:bCs/>
+                <w:color w:val="000000"/>
+              </w:rPr>
+              <w:lastRenderedPageBreak/>
+              <w:t>ID</w:t>
+            </w:r>
+          </w:p>
+        </w:tc>
+        <w:tc>
+          <w:tcPr>
+            <w:tcW w:w="7598" w:type="dxa"/>
+          </w:tcPr>
+          <w:p>
+            <w:pPr>
+              <w:autoSpaceDE w:val="0"/>
+              <w:autoSpaceDN w:val="0"/>
+              <w:adjustRightInd w:val="0"/>
+              <w:rPr>
+                <w:rFonts w:asciiTheme="majorHAnsi" w:hAnsiTheme="majorHAnsi" w:cstheme="majorHAnsi"/>
+                <w:b/>
+                <w:bCs/>
+                <w:color w:val="000000"/>
+              </w:rPr>
+            </w:pPr>
+            <w:r>
+              <w:rPr>
+                <w:rFonts w:asciiTheme="majorHAnsi" w:hAnsiTheme="majorHAnsi" w:cstheme="majorHAnsi"/>
+                <w:b/>
+                <w:bCs/>
+                <w:color w:val="000000"/>
+              </w:rPr>
+              <w:t>CU-</w:t>
+            </w:r>
+            <w:r>
+              <w:rPr>
+                <w:rFonts w:asciiTheme="majorHAnsi" w:hAnsiTheme="majorHAnsi" w:cstheme="majorHAnsi"/>
+                <w:b/>
+                <w:bCs/>
+                <w:color w:val="000000"/>
+              </w:rPr>
+              <w:t>24</w:t>
+            </w:r>
+          </w:p>
+        </w:tc>
+      </w:tr>
+      <w:tr>
+        <w:tc>
+          <w:tcPr>
+            <w:tcW w:w="1724" w:type="dxa"/>
+          </w:tcPr>
+          <w:p>
+            <w:pPr>
+              <w:autoSpaceDE w:val="0"/>
+              <w:autoSpaceDN w:val="0"/>
+              <w:adjustRightInd w:val="0"/>
+              <w:rPr>
+                <w:rFonts w:asciiTheme="majorHAnsi" w:hAnsiTheme="majorHAnsi" w:cstheme="majorHAnsi"/>
+                <w:b/>
+                <w:bCs/>
+                <w:color w:val="000000"/>
+              </w:rPr>
+            </w:pPr>
+            <w:r>
+              <w:rPr>
+                <w:rFonts w:asciiTheme="majorHAnsi" w:hAnsiTheme="majorHAnsi" w:cstheme="majorHAnsi"/>
+                <w:b/>
+                <w:bCs/>
+                <w:color w:val="000000"/>
+              </w:rPr>
+              <w:t>Nombre</w:t>
+            </w:r>
+          </w:p>
+        </w:tc>
+        <w:tc>
+          <w:tcPr>
+            <w:tcW w:w="7598" w:type="dxa"/>
+          </w:tcPr>
+          <w:p>
+            <w:pPr>
+              <w:autoSpaceDE w:val="0"/>
+              <w:autoSpaceDN w:val="0"/>
+              <w:adjustRightInd w:val="0"/>
+              <w:rPr>
+                <w:rFonts w:asciiTheme="majorHAnsi" w:hAnsiTheme="majorHAnsi" w:cstheme="majorHAnsi"/>
+                <w:b/>
+                <w:bCs/>
+                <w:color w:val="000000"/>
+              </w:rPr>
+            </w:pPr>
+            <w:r>
+              <w:rPr>
+                <w:rFonts w:asciiTheme="majorHAnsi" w:hAnsiTheme="majorHAnsi" w:cstheme="majorHAnsi"/>
+                <w:b/>
+                <w:bCs/>
+                <w:color w:val="000000"/>
+              </w:rPr>
+              <w:t>Editar Perfil</w:t>
+            </w:r>
+          </w:p>
+        </w:tc>
+      </w:tr>
+      <w:tr>
+        <w:tc>
+          <w:tcPr>
+            <w:tcW w:w="1724" w:type="dxa"/>
+          </w:tcPr>
+          <w:p>
+            <w:pPr>
+              <w:autoSpaceDE w:val="0"/>
+              <w:autoSpaceDN w:val="0"/>
+              <w:adjustRightInd w:val="0"/>
+              <w:rPr>
+                <w:rFonts w:asciiTheme="majorHAnsi" w:hAnsiTheme="majorHAnsi" w:cstheme="majorHAnsi"/>
+                <w:b/>
+                <w:bCs/>
+                <w:color w:val="000000"/>
+              </w:rPr>
+            </w:pPr>
+            <w:r>
+              <w:rPr>
+                <w:rFonts w:asciiTheme="majorHAnsi" w:hAnsiTheme="majorHAnsi" w:cstheme="majorHAnsi"/>
+                <w:b/>
+                <w:bCs/>
+                <w:color w:val="000000"/>
+              </w:rPr>
+              <w:t>Fecha de creación</w:t>
+            </w:r>
+          </w:p>
+        </w:tc>
+        <w:tc>
+          <w:tcPr>
+            <w:tcW w:w="7598" w:type="dxa"/>
+          </w:tcPr>
+          <w:p>
+            <w:pPr>
+              <w:autoSpaceDE w:val="0"/>
+              <w:autoSpaceDN w:val="0"/>
+              <w:adjustRightInd w:val="0"/>
+              <w:rPr>
+                <w:rFonts w:asciiTheme="majorHAnsi" w:hAnsiTheme="majorHAnsi" w:cstheme="majorHAnsi"/>
+                <w:b/>
+                <w:bCs/>
+                <w:color w:val="000000"/>
+              </w:rPr>
+            </w:pPr>
+            <w:r>
+              <w:rPr>
+                <w:rFonts w:asciiTheme="majorHAnsi" w:hAnsiTheme="majorHAnsi" w:cstheme="majorHAnsi"/>
+                <w:b/>
+                <w:bCs/>
+                <w:color w:val="000000"/>
+              </w:rPr>
+              <w:t>08</w:t>
+            </w:r>
+            <w:r>
+              <w:rPr>
+                <w:rFonts w:asciiTheme="majorHAnsi" w:hAnsiTheme="majorHAnsi" w:cstheme="majorHAnsi"/>
+                <w:b/>
+                <w:bCs/>
+                <w:color w:val="000000"/>
+              </w:rPr>
+              <w:t>/0</w:t>
+            </w:r>
+            <w:r>
+              <w:rPr>
+                <w:rFonts w:asciiTheme="majorHAnsi" w:hAnsiTheme="majorHAnsi" w:cstheme="majorHAnsi"/>
+                <w:b/>
+                <w:bCs/>
+                <w:color w:val="000000"/>
+              </w:rPr>
+              <w:t>3</w:t>
+            </w:r>
+            <w:r>
+              <w:rPr>
+                <w:rFonts w:asciiTheme="majorHAnsi" w:hAnsiTheme="majorHAnsi" w:cstheme="majorHAnsi"/>
+                <w:b/>
+                <w:bCs/>
+                <w:color w:val="000000"/>
+              </w:rPr>
+              <w:t>/18</w:t>
+            </w:r>
+          </w:p>
+        </w:tc>
+      </w:tr>
+      <w:tr>
+        <w:tc>
+          <w:tcPr>
+            <w:tcW w:w="1724" w:type="dxa"/>
+          </w:tcPr>
+          <w:p>
+            <w:pPr>
+              <w:autoSpaceDE w:val="0"/>
+              <w:autoSpaceDN w:val="0"/>
+              <w:adjustRightInd w:val="0"/>
+              <w:rPr>
+                <w:rFonts w:asciiTheme="majorHAnsi" w:hAnsiTheme="majorHAnsi" w:cstheme="majorHAnsi"/>
+                <w:b/>
+                <w:bCs/>
+                <w:color w:val="000000"/>
+              </w:rPr>
+            </w:pPr>
+            <w:r>
+              <w:rPr>
+                <w:rFonts w:asciiTheme="majorHAnsi" w:hAnsiTheme="majorHAnsi" w:cstheme="majorHAnsi"/>
+                <w:b/>
+                <w:bCs/>
+                <w:color w:val="000000"/>
+              </w:rPr>
+              <w:t>Fecha última edición</w:t>
+            </w:r>
+          </w:p>
+        </w:tc>
+        <w:tc>
+          <w:tcPr>
+            <w:tcW w:w="7598" w:type="dxa"/>
+          </w:tcPr>
+          <w:p>
+            <w:pPr>
+              <w:autoSpaceDE w:val="0"/>
+              <w:autoSpaceDN w:val="0"/>
+              <w:adjustRightInd w:val="0"/>
+              <w:rPr>
+                <w:rFonts w:asciiTheme="majorHAnsi" w:hAnsiTheme="majorHAnsi" w:cstheme="majorHAnsi"/>
+                <w:b/>
+                <w:bCs/>
+                <w:color w:val="000000"/>
+              </w:rPr>
+            </w:pPr>
+          </w:p>
+        </w:tc>
+      </w:tr>
+      <w:tr>
+        <w:tc>
+          <w:tcPr>
+            <w:tcW w:w="1724" w:type="dxa"/>
+          </w:tcPr>
+          <w:p>
+            <w:pPr>
+              <w:autoSpaceDE w:val="0"/>
+              <w:autoSpaceDN w:val="0"/>
+              <w:adjustRightInd w:val="0"/>
+              <w:rPr>
+                <w:rFonts w:asciiTheme="majorHAnsi" w:hAnsiTheme="majorHAnsi" w:cstheme="majorHAnsi"/>
+                <w:b/>
+                <w:bCs/>
+                <w:color w:val="000000"/>
+              </w:rPr>
+            </w:pPr>
+            <w:r>
+              <w:rPr>
+                <w:rFonts w:asciiTheme="majorHAnsi" w:hAnsiTheme="majorHAnsi" w:cstheme="majorHAnsi"/>
+                <w:b/>
+                <w:bCs/>
+                <w:color w:val="000000"/>
+              </w:rPr>
+              <w:t>Autor</w:t>
+            </w:r>
+          </w:p>
+        </w:tc>
+        <w:tc>
+          <w:tcPr>
+            <w:tcW w:w="7598" w:type="dxa"/>
+          </w:tcPr>
+          <w:p>
+            <w:pPr>
+              <w:autoSpaceDE w:val="0"/>
+              <w:autoSpaceDN w:val="0"/>
+              <w:adjustRightInd w:val="0"/>
+              <w:rPr>
+                <w:rFonts w:asciiTheme="majorHAnsi" w:hAnsiTheme="majorHAnsi" w:cstheme="majorHAnsi"/>
+                <w:b/>
+                <w:bCs/>
+                <w:color w:val="000000"/>
+              </w:rPr>
+            </w:pPr>
+            <w:r>
+              <w:rPr>
+                <w:rFonts w:asciiTheme="majorHAnsi" w:hAnsiTheme="majorHAnsi" w:cstheme="majorHAnsi"/>
+                <w:b/>
+                <w:bCs/>
+                <w:color w:val="000000"/>
+              </w:rPr>
+              <w:t>Mauricio Torres</w:t>
+            </w:r>
+          </w:p>
+        </w:tc>
+      </w:tr>
+      <w:tr>
+        <w:tc>
+          <w:tcPr>
+            <w:tcW w:w="1724" w:type="dxa"/>
+          </w:tcPr>
+          <w:p>
+            <w:pPr>
+              <w:autoSpaceDE w:val="0"/>
+              <w:autoSpaceDN w:val="0"/>
+              <w:adjustRightInd w:val="0"/>
+              <w:rPr>
+                <w:rFonts w:asciiTheme="majorHAnsi" w:hAnsiTheme="majorHAnsi" w:cstheme="majorHAnsi"/>
+                <w:b/>
+                <w:bCs/>
+                <w:color w:val="000000"/>
+              </w:rPr>
+            </w:pPr>
+            <w:r>
+              <w:rPr>
+                <w:rFonts w:asciiTheme="majorHAnsi" w:hAnsiTheme="majorHAnsi" w:cstheme="majorHAnsi"/>
+                <w:b/>
+                <w:bCs/>
+                <w:color w:val="000000"/>
+              </w:rPr>
+              <w:t>Actores</w:t>
+            </w:r>
+          </w:p>
+        </w:tc>
+        <w:tc>
+          <w:tcPr>
+            <w:tcW w:w="7598" w:type="dxa"/>
+          </w:tcPr>
+          <w:p>
+            <w:pPr>
+              <w:autoSpaceDE w:val="0"/>
+              <w:autoSpaceDN w:val="0"/>
+              <w:adjustRightInd w:val="0"/>
+              <w:rPr>
+                <w:rFonts w:asciiTheme="majorHAnsi" w:hAnsiTheme="majorHAnsi" w:cstheme="majorHAnsi"/>
+                <w:b/>
+                <w:bCs/>
+                <w:color w:val="000000"/>
+              </w:rPr>
+            </w:pPr>
+            <w:r>
+              <w:rPr>
+                <w:rFonts w:asciiTheme="majorHAnsi" w:hAnsiTheme="majorHAnsi" w:cstheme="majorHAnsi"/>
+                <w:b/>
+                <w:bCs/>
+                <w:color w:val="000000"/>
+              </w:rPr>
+              <w:t>Director</w:t>
+            </w:r>
+            <w:r>
+              <w:rPr>
+                <w:rFonts w:asciiTheme="majorHAnsi" w:hAnsiTheme="majorHAnsi" w:cstheme="majorHAnsi"/>
+                <w:b/>
+                <w:bCs/>
+                <w:color w:val="000000"/>
+              </w:rPr>
+              <w:t>/Maestro</w:t>
+            </w:r>
+          </w:p>
+        </w:tc>
+      </w:tr>
+      <w:tr>
+        <w:tc>
+          <w:tcPr>
+            <w:tcW w:w="1724" w:type="dxa"/>
+          </w:tcPr>
+          <w:p>
+            <w:pPr>
+              <w:autoSpaceDE w:val="0"/>
+              <w:autoSpaceDN w:val="0"/>
+              <w:adjustRightInd w:val="0"/>
+              <w:rPr>
+                <w:rFonts w:asciiTheme="majorHAnsi" w:hAnsiTheme="majorHAnsi" w:cstheme="majorHAnsi"/>
+                <w:b/>
+                <w:bCs/>
+                <w:color w:val="000000"/>
+              </w:rPr>
+            </w:pPr>
+            <w:r>
+              <w:rPr>
+                <w:rFonts w:asciiTheme="majorHAnsi" w:hAnsiTheme="majorHAnsi" w:cstheme="majorHAnsi"/>
+                <w:b/>
+                <w:bCs/>
+                <w:color w:val="000000"/>
+              </w:rPr>
+              <w:t>Descripción</w:t>
+            </w:r>
+          </w:p>
+        </w:tc>
+        <w:tc>
+          <w:tcPr>
+            <w:tcW w:w="7598" w:type="dxa"/>
+          </w:tcPr>
+          <w:p>
+            <w:pPr>
+              <w:autoSpaceDE w:val="0"/>
+              <w:autoSpaceDN w:val="0"/>
+              <w:adjustRightInd w:val="0"/>
+              <w:rPr>
+                <w:rFonts w:asciiTheme="majorHAnsi" w:hAnsiTheme="majorHAnsi" w:cstheme="majorHAnsi"/>
+                <w:bCs/>
+                <w:color w:val="000000"/>
+              </w:rPr>
+            </w:pPr>
+            <w:r>
+              <w:rPr>
+                <w:rFonts w:asciiTheme="majorHAnsi" w:hAnsiTheme="majorHAnsi" w:cstheme="majorHAnsi"/>
+                <w:bCs/>
+                <w:color w:val="000000"/>
+              </w:rPr>
+              <w:t>El actor podrá modificar sus datos personales almacenados en el sistema con la finalidad de mantener actualizados sus datos de contacto</w:t>
+            </w:r>
+          </w:p>
+        </w:tc>
+      </w:tr>
+      <w:tr>
+        <w:tc>
+          <w:tcPr>
+            <w:tcW w:w="1724" w:type="dxa"/>
+          </w:tcPr>
+          <w:p>
+            <w:pPr>
+              <w:autoSpaceDE w:val="0"/>
+              <w:autoSpaceDN w:val="0"/>
+              <w:adjustRightInd w:val="0"/>
+              <w:rPr>
+                <w:rFonts w:asciiTheme="majorHAnsi" w:hAnsiTheme="majorHAnsi" w:cstheme="majorHAnsi"/>
+                <w:b/>
+                <w:bCs/>
+                <w:color w:val="000000"/>
+              </w:rPr>
+            </w:pPr>
+            <w:r>
+              <w:rPr>
+                <w:rFonts w:asciiTheme="majorHAnsi" w:hAnsiTheme="majorHAnsi" w:cstheme="majorHAnsi"/>
+                <w:b/>
+                <w:bCs/>
+                <w:color w:val="000000"/>
+              </w:rPr>
+              <w:t>Condición de disparo</w:t>
+            </w:r>
+          </w:p>
+        </w:tc>
+        <w:tc>
+          <w:tcPr>
+            <w:tcW w:w="7598" w:type="dxa"/>
+          </w:tcPr>
+          <w:p>
+            <w:pPr>
+              <w:autoSpaceDE w:val="0"/>
+              <w:autoSpaceDN w:val="0"/>
+              <w:adjustRightInd w:val="0"/>
+              <w:rPr>
+                <w:rFonts w:asciiTheme="majorHAnsi" w:hAnsiTheme="majorHAnsi" w:cstheme="majorHAnsi"/>
+                <w:bCs/>
+                <w:color w:val="000000"/>
+              </w:rPr>
+            </w:pPr>
+            <w:r>
+              <w:rPr>
+                <w:rFonts w:asciiTheme="majorHAnsi" w:hAnsiTheme="majorHAnsi" w:cstheme="majorHAnsi"/>
+                <w:bCs/>
+                <w:color w:val="000000"/>
+              </w:rPr>
+              <w:t xml:space="preserve">El director selecciona la opción </w:t>
+            </w:r>
+            <w:r>
+              <w:rPr>
+                <w:rFonts w:asciiTheme="majorHAnsi" w:hAnsiTheme="majorHAnsi" w:cstheme="majorHAnsi"/>
+                <w:bCs/>
+                <w:color w:val="000000"/>
+              </w:rPr>
+              <w:t xml:space="preserve">Editar perfil </w:t>
+            </w:r>
+            <w:r>
+              <w:rPr>
+                <w:rFonts w:asciiTheme="majorHAnsi" w:hAnsiTheme="majorHAnsi" w:cstheme="majorHAnsi"/>
+                <w:bCs/>
+                <w:color w:val="000000"/>
+              </w:rPr>
+              <w:t>del menú principal</w:t>
+            </w:r>
+          </w:p>
+        </w:tc>
+      </w:tr>
+      <w:tr>
+        <w:tc>
+          <w:tcPr>
+            <w:tcW w:w="1724" w:type="dxa"/>
+          </w:tcPr>
+          <w:p>
+            <w:pPr>
+              <w:autoSpaceDE w:val="0"/>
+              <w:autoSpaceDN w:val="0"/>
+              <w:adjustRightInd w:val="0"/>
+              <w:rPr>
+                <w:rFonts w:asciiTheme="majorHAnsi" w:hAnsiTheme="majorHAnsi" w:cstheme="majorHAnsi"/>
+                <w:b/>
+                <w:bCs/>
+                <w:color w:val="000000"/>
+              </w:rPr>
+            </w:pPr>
+            <w:r>
+              <w:rPr>
+                <w:rFonts w:asciiTheme="majorHAnsi" w:hAnsiTheme="majorHAnsi" w:cstheme="majorHAnsi"/>
+                <w:b/>
+                <w:bCs/>
+                <w:color w:val="000000"/>
+              </w:rPr>
+              <w:t>Precondiciones</w:t>
+            </w:r>
+          </w:p>
+        </w:tc>
+        <w:tc>
+          <w:tcPr>
+            <w:tcW w:w="7598" w:type="dxa"/>
+          </w:tcPr>
+          <w:p>
+            <w:pPr>
+              <w:autoSpaceDE w:val="0"/>
+              <w:autoSpaceDN w:val="0"/>
+              <w:adjustRightInd w:val="0"/>
+              <w:rPr>
+                <w:rFonts w:asciiTheme="majorHAnsi" w:hAnsiTheme="majorHAnsi" w:cstheme="majorHAnsi"/>
+                <w:bCs/>
+                <w:color w:val="000000"/>
+              </w:rPr>
+            </w:pPr>
+            <w:r>
+              <w:rPr>
+                <w:rFonts w:asciiTheme="majorHAnsi" w:hAnsiTheme="majorHAnsi" w:cstheme="majorHAnsi"/>
+                <w:bCs/>
+                <w:color w:val="000000"/>
+              </w:rPr>
+              <w:t xml:space="preserve">El </w:t>
+            </w:r>
+            <w:r>
+              <w:rPr>
+                <w:rFonts w:asciiTheme="majorHAnsi" w:hAnsiTheme="majorHAnsi" w:cstheme="majorHAnsi"/>
+                <w:bCs/>
+                <w:color w:val="000000"/>
+              </w:rPr>
+              <w:t>actor</w:t>
+            </w:r>
+            <w:r>
+              <w:rPr>
+                <w:rFonts w:asciiTheme="majorHAnsi" w:hAnsiTheme="majorHAnsi" w:cstheme="majorHAnsi"/>
+                <w:bCs/>
+                <w:color w:val="000000"/>
+              </w:rPr>
+              <w:t xml:space="preserve"> se encuentra debidamente identificado en el sistema</w:t>
+            </w:r>
+          </w:p>
+        </w:tc>
+      </w:tr>
+      <w:tr>
+        <w:tc>
+          <w:tcPr>
+            <w:tcW w:w="1724" w:type="dxa"/>
+          </w:tcPr>
+          <w:p>
+            <w:pPr>
+              <w:autoSpaceDE w:val="0"/>
+              <w:autoSpaceDN w:val="0"/>
+              <w:adjustRightInd w:val="0"/>
+              <w:rPr>
+                <w:rFonts w:asciiTheme="majorHAnsi" w:hAnsiTheme="majorHAnsi" w:cstheme="majorHAnsi"/>
+                <w:b/>
+                <w:bCs/>
+                <w:color w:val="000000"/>
+              </w:rPr>
+            </w:pPr>
+            <w:r>
+              <w:rPr>
+                <w:rFonts w:asciiTheme="majorHAnsi" w:hAnsiTheme="majorHAnsi" w:cstheme="majorHAnsi"/>
+                <w:b/>
+                <w:bCs/>
+                <w:color w:val="000000"/>
+              </w:rPr>
+              <w:t>Flujo normal</w:t>
+            </w:r>
+          </w:p>
+        </w:tc>
+        <w:tc>
+          <w:tcPr>
+            <w:tcW w:w="7598" w:type="dxa"/>
+          </w:tcPr>
+          <w:p>
+            <w:pPr>
+              <w:pStyle w:val="Prrafodelista"/>
+              <w:numPr>
+                <w:ilvl w:val="0"/>
+                <w:numId w:val="46"/>
+              </w:numPr>
+              <w:autoSpaceDE w:val="0"/>
+              <w:autoSpaceDN w:val="0"/>
+              <w:adjustRightInd w:val="0"/>
+              <w:rPr>
+                <w:rFonts w:asciiTheme="majorHAnsi" w:hAnsiTheme="majorHAnsi" w:cstheme="majorHAnsi"/>
+                <w:bCs/>
+                <w:color w:val="000000"/>
+                <w:lang w:val="es-MX"/>
+              </w:rPr>
+            </w:pPr>
+            <w:r>
+              <w:rPr>
+                <w:rFonts w:asciiTheme="majorHAnsi" w:hAnsiTheme="majorHAnsi" w:cstheme="majorHAnsi"/>
+                <w:bCs/>
+                <w:color w:val="000000"/>
+                <w:lang w:val="es-MX"/>
+              </w:rPr>
+              <w:t>El sistema muestra la PANTALLA EDITAR PERFIL</w:t>
+            </w:r>
+          </w:p>
+          <w:p>
+            <w:pPr>
+              <w:pStyle w:val="Prrafodelista"/>
+              <w:numPr>
+                <w:ilvl w:val="0"/>
+                <w:numId w:val="46"/>
+              </w:numPr>
+              <w:autoSpaceDE w:val="0"/>
+              <w:autoSpaceDN w:val="0"/>
+              <w:adjustRightInd w:val="0"/>
+              <w:rPr>
+                <w:rFonts w:asciiTheme="majorHAnsi" w:hAnsiTheme="majorHAnsi" w:cstheme="majorHAnsi"/>
+                <w:bCs/>
+                <w:color w:val="000000"/>
+                <w:lang w:val="es-MX"/>
+              </w:rPr>
+            </w:pPr>
+            <w:r>
+              <w:rPr>
+                <w:rFonts w:asciiTheme="majorHAnsi" w:hAnsiTheme="majorHAnsi" w:cstheme="majorHAnsi"/>
+                <w:bCs/>
+                <w:color w:val="000000"/>
+                <w:lang w:val="es-MX"/>
+              </w:rPr>
+              <w:t>El actor modifica sus datos personales y selecciona guardar</w:t>
+            </w:r>
+          </w:p>
+          <w:p>
+            <w:pPr>
+              <w:pStyle w:val="Prrafodelista"/>
+              <w:numPr>
+                <w:ilvl w:val="0"/>
+                <w:numId w:val="46"/>
+              </w:numPr>
+              <w:autoSpaceDE w:val="0"/>
+              <w:autoSpaceDN w:val="0"/>
+              <w:adjustRightInd w:val="0"/>
+              <w:rPr>
+                <w:rFonts w:asciiTheme="majorHAnsi" w:hAnsiTheme="majorHAnsi" w:cstheme="majorHAnsi"/>
+                <w:bCs/>
+                <w:color w:val="000000"/>
+                <w:lang w:val="es-MX"/>
+              </w:rPr>
+            </w:pPr>
+            <w:r>
+              <w:rPr>
+                <w:rFonts w:asciiTheme="majorHAnsi" w:hAnsiTheme="majorHAnsi" w:cstheme="majorHAnsi"/>
+                <w:bCs/>
+                <w:color w:val="000000"/>
+                <w:lang w:val="es-MX"/>
+              </w:rPr>
+              <w:t>El sistema verifica los datos y los guarda, muestra un MESAJE DE CONFIMACIÓN</w:t>
+            </w:r>
+          </w:p>
+          <w:p>
+            <w:pPr>
+              <w:pStyle w:val="Prrafodelista"/>
+              <w:numPr>
+                <w:ilvl w:val="0"/>
+                <w:numId w:val="46"/>
+              </w:numPr>
+              <w:autoSpaceDE w:val="0"/>
+              <w:autoSpaceDN w:val="0"/>
+              <w:adjustRightInd w:val="0"/>
+              <w:rPr>
+                <w:rFonts w:asciiTheme="majorHAnsi" w:hAnsiTheme="majorHAnsi" w:cstheme="majorHAnsi"/>
+                <w:bCs/>
+                <w:color w:val="000000"/>
+                <w:lang w:val="es-MX"/>
+              </w:rPr>
+            </w:pPr>
+            <w:r>
+              <w:rPr>
+                <w:rFonts w:asciiTheme="majorHAnsi" w:hAnsiTheme="majorHAnsi" w:cstheme="majorHAnsi"/>
+                <w:bCs/>
+                <w:color w:val="000000"/>
+                <w:lang w:val="es-MX"/>
+              </w:rPr>
+              <w:t>El actor selecciona la opción para aceptar</w:t>
+            </w:r>
+          </w:p>
+        </w:tc>
+      </w:tr>
+      <w:tr>
+        <w:tc>
+          <w:tcPr>
+            <w:tcW w:w="1724" w:type="dxa"/>
+          </w:tcPr>
+          <w:p>
+            <w:pPr>
+              <w:autoSpaceDE w:val="0"/>
+              <w:autoSpaceDN w:val="0"/>
+              <w:adjustRightInd w:val="0"/>
+              <w:rPr>
+                <w:rFonts w:asciiTheme="majorHAnsi" w:hAnsiTheme="majorHAnsi" w:cstheme="majorHAnsi"/>
+                <w:b/>
+                <w:bCs/>
+                <w:color w:val="000000"/>
+              </w:rPr>
+            </w:pPr>
+            <w:r>
+              <w:rPr>
+                <w:rFonts w:asciiTheme="majorHAnsi" w:hAnsiTheme="majorHAnsi" w:cstheme="majorHAnsi"/>
+                <w:b/>
+                <w:bCs/>
+                <w:color w:val="000000"/>
+              </w:rPr>
+              <w:t>Flujos alternos</w:t>
+            </w:r>
+          </w:p>
+        </w:tc>
+        <w:tc>
+          <w:tcPr>
+            <w:tcW w:w="7598" w:type="dxa"/>
+          </w:tcPr>
+          <w:p>
+            <w:pPr>
+              <w:autoSpaceDE w:val="0"/>
+              <w:autoSpaceDN w:val="0"/>
+              <w:adjustRightInd w:val="0"/>
+              <w:rPr>
+                <w:rFonts w:asciiTheme="majorHAnsi" w:hAnsiTheme="majorHAnsi" w:cstheme="majorHAnsi"/>
+                <w:b/>
+                <w:bCs/>
+                <w:color w:val="000000"/>
+              </w:rPr>
+            </w:pPr>
+            <w:r>
+              <w:rPr>
+                <w:rFonts w:asciiTheme="majorHAnsi" w:hAnsiTheme="majorHAnsi" w:cstheme="majorHAnsi"/>
+                <w:bCs/>
+                <w:color w:val="000000"/>
+              </w:rPr>
+              <w:t>2</w:t>
+            </w:r>
+            <w:r>
+              <w:rPr>
+                <w:rFonts w:asciiTheme="majorHAnsi" w:hAnsiTheme="majorHAnsi" w:cstheme="majorHAnsi"/>
+                <w:bCs/>
+                <w:color w:val="000000"/>
+              </w:rPr>
+              <w:t xml:space="preserve">.1 </w:t>
+            </w:r>
+            <w:r>
+              <w:rPr>
+                <w:rFonts w:asciiTheme="majorHAnsi" w:hAnsiTheme="majorHAnsi" w:cstheme="majorHAnsi"/>
+                <w:b/>
+                <w:bCs/>
+                <w:color w:val="000000"/>
+              </w:rPr>
+              <w:t>Editar fotografía</w:t>
+            </w:r>
+          </w:p>
+          <w:p>
+            <w:pPr>
+              <w:autoSpaceDE w:val="0"/>
+              <w:autoSpaceDN w:val="0"/>
+              <w:adjustRightInd w:val="0"/>
+              <w:rPr>
+                <w:rFonts w:asciiTheme="majorHAnsi" w:hAnsiTheme="majorHAnsi" w:cstheme="majorHAnsi"/>
+                <w:bCs/>
+                <w:color w:val="000000"/>
+              </w:rPr>
+            </w:pPr>
+            <w:r>
+              <w:rPr>
+                <w:rFonts w:asciiTheme="majorHAnsi" w:hAnsiTheme="majorHAnsi" w:cstheme="majorHAnsi"/>
+                <w:b/>
+                <w:bCs/>
+                <w:color w:val="000000"/>
+              </w:rPr>
+              <w:t xml:space="preserve">             </w:t>
+            </w:r>
+            <w:r>
+              <w:rPr>
+                <w:rFonts w:asciiTheme="majorHAnsi" w:hAnsiTheme="majorHAnsi" w:cstheme="majorHAnsi"/>
+                <w:bCs/>
+                <w:color w:val="000000"/>
+              </w:rPr>
+              <w:t>2</w:t>
+            </w:r>
+            <w:r>
+              <w:rPr>
+                <w:rFonts w:asciiTheme="majorHAnsi" w:hAnsiTheme="majorHAnsi" w:cstheme="majorHAnsi"/>
+                <w:bCs/>
+                <w:color w:val="000000"/>
+              </w:rPr>
+              <w:t xml:space="preserve">.1.1 El </w:t>
+            </w:r>
+            <w:r>
+              <w:rPr>
+                <w:rFonts w:asciiTheme="majorHAnsi" w:hAnsiTheme="majorHAnsi" w:cstheme="majorHAnsi"/>
+                <w:bCs/>
+                <w:color w:val="000000"/>
+              </w:rPr>
+              <w:t>actor</w:t>
+            </w:r>
+            <w:r>
+              <w:rPr>
+                <w:rFonts w:asciiTheme="majorHAnsi" w:hAnsiTheme="majorHAnsi" w:cstheme="majorHAnsi"/>
+                <w:bCs/>
+                <w:color w:val="000000"/>
+              </w:rPr>
+              <w:t xml:space="preserve"> selecciona la opción para editar </w:t>
+            </w:r>
+            <w:r>
+              <w:rPr>
+                <w:rFonts w:asciiTheme="majorHAnsi" w:hAnsiTheme="majorHAnsi" w:cstheme="majorHAnsi"/>
+                <w:bCs/>
+                <w:color w:val="000000"/>
+              </w:rPr>
+              <w:t>fotografía</w:t>
+            </w:r>
+            <w:r>
+              <w:rPr>
+                <w:rFonts w:asciiTheme="majorHAnsi" w:hAnsiTheme="majorHAnsi" w:cstheme="majorHAnsi"/>
+                <w:bCs/>
+                <w:color w:val="000000"/>
+              </w:rPr>
+              <w:t>.</w:t>
+            </w:r>
+          </w:p>
+          <w:p>
+            <w:pPr>
+              <w:autoSpaceDE w:val="0"/>
+              <w:autoSpaceDN w:val="0"/>
+              <w:adjustRightInd w:val="0"/>
+              <w:rPr>
+                <w:rFonts w:asciiTheme="majorHAnsi" w:hAnsiTheme="majorHAnsi" w:cstheme="majorHAnsi"/>
+                <w:bCs/>
+                <w:color w:val="000000"/>
+              </w:rPr>
+            </w:pPr>
+            <w:r>
+              <w:rPr>
+                <w:rFonts w:asciiTheme="majorHAnsi" w:hAnsiTheme="majorHAnsi" w:cstheme="majorHAnsi"/>
+                <w:bCs/>
+                <w:color w:val="000000"/>
+              </w:rPr>
+              <w:t xml:space="preserve">             </w:t>
+            </w:r>
+            <w:r>
+              <w:rPr>
+                <w:rFonts w:asciiTheme="majorHAnsi" w:hAnsiTheme="majorHAnsi" w:cstheme="majorHAnsi"/>
+                <w:bCs/>
+                <w:color w:val="000000"/>
+              </w:rPr>
+              <w:t>2</w:t>
+            </w:r>
+            <w:r>
+              <w:rPr>
+                <w:rFonts w:asciiTheme="majorHAnsi" w:hAnsiTheme="majorHAnsi" w:cstheme="majorHAnsi"/>
+                <w:bCs/>
+                <w:color w:val="000000"/>
+              </w:rPr>
+              <w:t xml:space="preserve">.1.2 El sistema </w:t>
+            </w:r>
+            <w:r>
+              <w:rPr>
+                <w:rFonts w:asciiTheme="majorHAnsi" w:hAnsiTheme="majorHAnsi" w:cstheme="majorHAnsi"/>
+                <w:bCs/>
+                <w:color w:val="000000"/>
+              </w:rPr>
+              <w:t>muestra el explorador de archivos</w:t>
+            </w:r>
+            <w:r>
+              <w:rPr>
+                <w:rFonts w:asciiTheme="majorHAnsi" w:hAnsiTheme="majorHAnsi" w:cstheme="majorHAnsi"/>
+                <w:bCs/>
+                <w:color w:val="000000"/>
+              </w:rPr>
+              <w:t>.</w:t>
+            </w:r>
+          </w:p>
+          <w:p>
+            <w:pPr>
+              <w:autoSpaceDE w:val="0"/>
+              <w:autoSpaceDN w:val="0"/>
+              <w:adjustRightInd w:val="0"/>
+              <w:rPr>
+                <w:rFonts w:asciiTheme="majorHAnsi" w:hAnsiTheme="majorHAnsi" w:cstheme="majorHAnsi"/>
+                <w:bCs/>
+                <w:color w:val="000000"/>
+              </w:rPr>
+            </w:pPr>
+            <w:r>
+              <w:rPr>
+                <w:rFonts w:asciiTheme="majorHAnsi" w:hAnsiTheme="majorHAnsi" w:cstheme="majorHAnsi"/>
+                <w:bCs/>
+                <w:color w:val="000000"/>
+              </w:rPr>
+              <w:t xml:space="preserve">             </w:t>
+            </w:r>
+            <w:r>
+              <w:rPr>
+                <w:rFonts w:asciiTheme="majorHAnsi" w:hAnsiTheme="majorHAnsi" w:cstheme="majorHAnsi"/>
+                <w:bCs/>
+                <w:color w:val="000000"/>
+              </w:rPr>
+              <w:t>2</w:t>
+            </w:r>
+            <w:r>
+              <w:rPr>
+                <w:rFonts w:asciiTheme="majorHAnsi" w:hAnsiTheme="majorHAnsi" w:cstheme="majorHAnsi"/>
+                <w:bCs/>
+                <w:color w:val="000000"/>
+              </w:rPr>
+              <w:t xml:space="preserve">.1.3 El </w:t>
+            </w:r>
+            <w:r>
+              <w:rPr>
+                <w:rFonts w:asciiTheme="majorHAnsi" w:hAnsiTheme="majorHAnsi" w:cstheme="majorHAnsi"/>
+                <w:bCs/>
+                <w:color w:val="000000"/>
+              </w:rPr>
+              <w:t>actor selecciona la ruta de la fotografía deseada</w:t>
+            </w:r>
+            <w:r>
+              <w:rPr>
+                <w:rFonts w:asciiTheme="majorHAnsi" w:hAnsiTheme="majorHAnsi" w:cstheme="majorHAnsi"/>
+                <w:bCs/>
+                <w:color w:val="000000"/>
+              </w:rPr>
+              <w:t>.</w:t>
+            </w:r>
+          </w:p>
+          <w:p>
+            <w:pPr>
+              <w:autoSpaceDE w:val="0"/>
+              <w:autoSpaceDN w:val="0"/>
+              <w:adjustRightInd w:val="0"/>
+              <w:rPr>
+                <w:rFonts w:asciiTheme="majorHAnsi" w:hAnsiTheme="majorHAnsi" w:cstheme="majorHAnsi"/>
+                <w:bCs/>
+                <w:color w:val="000000"/>
+              </w:rPr>
+            </w:pPr>
+            <w:r>
+              <w:rPr>
+                <w:rFonts w:asciiTheme="majorHAnsi" w:hAnsiTheme="majorHAnsi" w:cstheme="majorHAnsi"/>
+                <w:b/>
+                <w:bCs/>
+                <w:color w:val="000000"/>
+              </w:rPr>
+              <w:t xml:space="preserve">             </w:t>
+            </w:r>
+            <w:r>
+              <w:rPr>
+                <w:rFonts w:asciiTheme="majorHAnsi" w:hAnsiTheme="majorHAnsi" w:cstheme="majorHAnsi"/>
+                <w:bCs/>
+                <w:color w:val="000000"/>
+              </w:rPr>
+              <w:t>2.1.4 El sistema guarda la imagen y la muestra en PANTALLA EDITAR PERFIL</w:t>
+            </w:r>
+          </w:p>
+          <w:p>
+            <w:pPr>
+              <w:autoSpaceDE w:val="0"/>
+              <w:autoSpaceDN w:val="0"/>
+              <w:adjustRightInd w:val="0"/>
+              <w:ind w:left="644"/>
+              <w:rPr>
+                <w:rFonts w:asciiTheme="majorHAnsi" w:hAnsiTheme="majorHAnsi" w:cstheme="majorHAnsi"/>
+                <w:bCs/>
+                <w:color w:val="000000"/>
+              </w:rPr>
+            </w:pPr>
+            <w:r>
+              <w:rPr>
+                <w:rFonts w:asciiTheme="majorHAnsi" w:hAnsiTheme="majorHAnsi" w:cstheme="majorHAnsi"/>
+                <w:bCs/>
+                <w:color w:val="000000"/>
+              </w:rPr>
+              <w:t xml:space="preserve">2.1.5 </w:t>
+            </w:r>
+            <w:r>
+              <w:rPr>
+                <w:rFonts w:asciiTheme="majorHAnsi" w:hAnsiTheme="majorHAnsi" w:cstheme="majorHAnsi"/>
+                <w:bCs/>
+                <w:color w:val="000000"/>
+              </w:rPr>
+              <w:t xml:space="preserve">Regresa al paso </w:t>
+            </w:r>
+            <w:r>
+              <w:rPr>
+                <w:rFonts w:asciiTheme="majorHAnsi" w:hAnsiTheme="majorHAnsi" w:cstheme="majorHAnsi"/>
+                <w:bCs/>
+                <w:color w:val="000000"/>
+              </w:rPr>
+              <w:t>2</w:t>
+            </w:r>
+            <w:r>
+              <w:rPr>
+                <w:rFonts w:asciiTheme="majorHAnsi" w:hAnsiTheme="majorHAnsi" w:cstheme="majorHAnsi"/>
+                <w:bCs/>
+                <w:color w:val="000000"/>
+              </w:rPr>
+              <w:t xml:space="preserve"> del flujo normal.</w:t>
+            </w:r>
+          </w:p>
+          <w:p>
+            <w:pPr>
+              <w:suppressAutoHyphens/>
+              <w:spacing w:line="276" w:lineRule="auto"/>
+              <w:contextualSpacing/>
+              <w:rPr>
+                <w:rFonts w:asciiTheme="majorHAnsi" w:hAnsiTheme="majorHAnsi" w:cstheme="majorHAnsi"/>
+                <w:b/>
+                <w:lang w:val="es-ES"/>
+              </w:rPr>
+            </w:pPr>
+            <w:r>
+              <w:rPr>
+                <w:rFonts w:asciiTheme="majorHAnsi" w:hAnsiTheme="majorHAnsi" w:cstheme="majorHAnsi"/>
+                <w:lang w:val="es-ES"/>
+              </w:rPr>
+              <w:t xml:space="preserve">3.1 </w:t>
+            </w:r>
+            <w:r>
+              <w:rPr>
+                <w:rFonts w:asciiTheme="majorHAnsi" w:hAnsiTheme="majorHAnsi" w:cstheme="majorHAnsi"/>
+                <w:b/>
+                <w:lang w:val="es-ES"/>
+              </w:rPr>
+              <w:t>Campos obligatorios vacíos</w:t>
+            </w:r>
+          </w:p>
+          <w:p>
+            <w:pPr>
+              <w:autoSpaceDE w:val="0"/>
+              <w:autoSpaceDN w:val="0"/>
+              <w:adjustRightInd w:val="0"/>
+              <w:ind w:left="708"/>
+              <w:rPr>
+                <w:rFonts w:asciiTheme="majorHAnsi" w:hAnsiTheme="majorHAnsi" w:cstheme="majorHAnsi"/>
+                <w:bCs/>
+                <w:color w:val="000000"/>
+              </w:rPr>
+            </w:pPr>
+            <w:r>
+              <w:rPr>
+                <w:rFonts w:asciiTheme="majorHAnsi" w:hAnsiTheme="majorHAnsi" w:cstheme="majorHAnsi"/>
+                <w:bCs/>
+                <w:color w:val="000000"/>
+              </w:rPr>
+              <w:t>3.1.1</w:t>
+            </w:r>
+            <w:r>
+              <w:rPr>
+                <w:rFonts w:asciiTheme="majorHAnsi" w:hAnsiTheme="majorHAnsi" w:cstheme="majorHAnsi"/>
+                <w:bCs/>
+                <w:color w:val="000000"/>
+              </w:rPr>
+              <w:t xml:space="preserve"> </w:t>
+            </w:r>
+            <w:r>
+              <w:rPr>
+                <w:rFonts w:asciiTheme="majorHAnsi" w:hAnsiTheme="majorHAnsi" w:cstheme="majorHAnsi"/>
+                <w:lang w:val="es-ES"/>
+              </w:rPr>
+              <w:t xml:space="preserve">El sistema le indica al </w:t>
+            </w:r>
+            <w:r>
+              <w:rPr>
+                <w:rFonts w:asciiTheme="majorHAnsi" w:hAnsiTheme="majorHAnsi" w:cstheme="majorHAnsi"/>
+                <w:lang w:val="es-ES"/>
+              </w:rPr>
+              <w:t>actor</w:t>
+            </w:r>
+            <w:r>
+              <w:rPr>
+                <w:rFonts w:asciiTheme="majorHAnsi" w:hAnsiTheme="majorHAnsi" w:cstheme="majorHAnsi"/>
+                <w:lang w:val="es-ES"/>
+              </w:rPr>
+              <w:t xml:space="preserve"> los campos necesarios</w:t>
+            </w:r>
+            <w:r>
+              <w:rPr>
+                <w:rFonts w:asciiTheme="majorHAnsi" w:hAnsiTheme="majorHAnsi" w:cstheme="majorHAnsi"/>
+                <w:lang w:val="es-ES"/>
+              </w:rPr>
+              <w:t xml:space="preserve"> para el perfil y regresa al paso 2 del flujo normal</w:t>
+            </w:r>
+          </w:p>
+          <w:p>
+            <w:pPr>
+              <w:autoSpaceDE w:val="0"/>
+              <w:autoSpaceDN w:val="0"/>
+              <w:adjustRightInd w:val="0"/>
+              <w:rPr>
+                <w:rFonts w:asciiTheme="majorHAnsi" w:hAnsiTheme="majorHAnsi" w:cstheme="majorHAnsi"/>
+                <w:bCs/>
+                <w:color w:val="000000"/>
+              </w:rPr>
+            </w:pPr>
+          </w:p>
+        </w:tc>
+      </w:tr>
+      <w:tr>
+        <w:tc>
+          <w:tcPr>
+            <w:tcW w:w="1724" w:type="dxa"/>
+          </w:tcPr>
+          <w:p>
+            <w:pPr>
+              <w:autoSpaceDE w:val="0"/>
+              <w:autoSpaceDN w:val="0"/>
+              <w:adjustRightInd w:val="0"/>
+              <w:rPr>
+                <w:rFonts w:asciiTheme="majorHAnsi" w:hAnsiTheme="majorHAnsi" w:cstheme="majorHAnsi"/>
+                <w:b/>
+                <w:bCs/>
+                <w:color w:val="000000"/>
+              </w:rPr>
+            </w:pPr>
+            <w:r>
+              <w:rPr>
+                <w:rFonts w:asciiTheme="majorHAnsi" w:hAnsiTheme="majorHAnsi" w:cstheme="majorHAnsi"/>
+                <w:b/>
+                <w:bCs/>
+                <w:color w:val="000000"/>
+              </w:rPr>
+              <w:t>Excepciones</w:t>
+            </w:r>
+          </w:p>
+        </w:tc>
+        <w:tc>
+          <w:tcPr>
+            <w:tcW w:w="7598" w:type="dxa"/>
+          </w:tcPr>
+          <w:p>
+            <w:pPr>
+              <w:suppressAutoHyphens/>
+              <w:spacing w:line="276" w:lineRule="auto"/>
+              <w:contextualSpacing/>
+              <w:jc w:val="both"/>
+              <w:rPr>
+                <w:rFonts w:asciiTheme="majorHAnsi" w:hAnsiTheme="majorHAnsi" w:cstheme="majorHAnsi"/>
+                <w:bCs/>
+                <w:color w:val="000000"/>
+              </w:rPr>
+            </w:pPr>
+            <w:r>
+              <w:rPr>
+                <w:rFonts w:asciiTheme="majorHAnsi" w:hAnsiTheme="majorHAnsi" w:cstheme="majorHAnsi"/>
+                <w:sz w:val="20"/>
+                <w:lang w:val="es-ES"/>
+              </w:rPr>
+              <w:t xml:space="preserve">1.E.1 </w:t>
+            </w:r>
+            <w:r>
+              <w:rPr>
+                <w:rFonts w:asciiTheme="majorHAnsi" w:hAnsiTheme="majorHAnsi" w:cstheme="majorHAnsi"/>
+                <w:b/>
+                <w:sz w:val="20"/>
+                <w:lang w:val="es-ES"/>
+              </w:rPr>
+              <w:t>No hay conexión con la base de datos</w:t>
+            </w:r>
+          </w:p>
+          <w:p>
+            <w:pPr>
+              <w:suppressAutoHyphens/>
+              <w:spacing w:line="276" w:lineRule="auto"/>
+              <w:ind w:left="708"/>
+              <w:contextualSpacing/>
+              <w:jc w:val="both"/>
+              <w:rPr>
+                <w:rFonts w:asciiTheme="majorHAnsi" w:hAnsiTheme="majorHAnsi" w:cstheme="majorHAnsi"/>
+                <w:bCs/>
+                <w:color w:val="000000"/>
+              </w:rPr>
+            </w:pPr>
+            <w:r>
+              <w:rPr>
+                <w:rFonts w:asciiTheme="majorHAnsi" w:hAnsiTheme="majorHAnsi" w:cstheme="majorHAnsi"/>
+                <w:sz w:val="20"/>
+                <w:lang w:val="es-ES"/>
+              </w:rPr>
+              <w:t xml:space="preserve">1. </w:t>
+            </w:r>
+            <w:r>
+              <w:rPr>
+                <w:rFonts w:asciiTheme="majorHAnsi" w:hAnsiTheme="majorHAnsi" w:cstheme="majorHAnsi"/>
+                <w:sz w:val="20"/>
+                <w:lang w:val="es-ES"/>
+              </w:rPr>
+              <w:t>El sistema notifica el error ocurrido y regresa al menú principal.</w:t>
+            </w:r>
+          </w:p>
+        </w:tc>
+      </w:tr>
+      <w:tr>
+        <w:tc>
+          <w:tcPr>
+            <w:tcW w:w="1724" w:type="dxa"/>
+          </w:tcPr>
+          <w:p>
+            <w:pPr>
+              <w:autoSpaceDE w:val="0"/>
+              <w:autoSpaceDN w:val="0"/>
+              <w:adjustRightInd w:val="0"/>
+              <w:rPr>
+                <w:rFonts w:asciiTheme="majorHAnsi" w:hAnsiTheme="majorHAnsi" w:cstheme="majorHAnsi"/>
+                <w:b/>
+                <w:bCs/>
+                <w:color w:val="000000"/>
+              </w:rPr>
+            </w:pPr>
+            <w:r>
+              <w:rPr>
+                <w:rFonts w:asciiTheme="majorHAnsi" w:hAnsiTheme="majorHAnsi" w:cstheme="majorHAnsi"/>
+                <w:b/>
+                <w:bCs/>
+                <w:color w:val="000000"/>
+              </w:rPr>
+              <w:t>Post condición</w:t>
+            </w:r>
+          </w:p>
+        </w:tc>
+        <w:tc>
+          <w:tcPr>
+            <w:tcW w:w="7598" w:type="dxa"/>
+          </w:tcPr>
+          <w:p>
+            <w:pPr>
+              <w:autoSpaceDE w:val="0"/>
+              <w:autoSpaceDN w:val="0"/>
+              <w:adjustRightInd w:val="0"/>
+              <w:rPr>
+                <w:rFonts w:asciiTheme="majorHAnsi" w:hAnsiTheme="majorHAnsi" w:cstheme="majorHAnsi"/>
+                <w:bCs/>
+                <w:color w:val="000000"/>
+              </w:rPr>
+            </w:pPr>
+            <w:r>
+              <w:rPr>
+                <w:rFonts w:asciiTheme="majorHAnsi" w:hAnsiTheme="majorHAnsi" w:cstheme="majorHAnsi"/>
+                <w:bCs/>
+                <w:color w:val="000000"/>
+              </w:rPr>
+              <w:t>Los cambios realizados se reflejan en los registros del sistema</w:t>
+            </w:r>
+          </w:p>
+        </w:tc>
+      </w:tr>
+      <w:tr>
+        <w:tc>
+          <w:tcPr>
+            <w:tcW w:w="1724" w:type="dxa"/>
+          </w:tcPr>
+          <w:p>
+            <w:pPr>
+              <w:autoSpaceDE w:val="0"/>
+              <w:autoSpaceDN w:val="0"/>
+              <w:adjustRightInd w:val="0"/>
+              <w:rPr>
+                <w:rFonts w:asciiTheme="majorHAnsi" w:hAnsiTheme="majorHAnsi" w:cstheme="majorHAnsi"/>
+                <w:b/>
+                <w:bCs/>
+                <w:color w:val="000000"/>
+              </w:rPr>
+            </w:pPr>
+            <w:r>
+              <w:rPr>
+                <w:rFonts w:asciiTheme="majorHAnsi" w:hAnsiTheme="majorHAnsi" w:cstheme="majorHAnsi"/>
+                <w:b/>
+                <w:bCs/>
+                <w:color w:val="000000"/>
+              </w:rPr>
+              <w:t>Entradas</w:t>
+            </w:r>
+          </w:p>
+        </w:tc>
+        <w:tc>
+          <w:tcPr>
+            <w:tcW w:w="7598" w:type="dxa"/>
+          </w:tcPr>
+          <w:p>
+            <w:pPr>
+              <w:autoSpaceDE w:val="0"/>
+              <w:autoSpaceDN w:val="0"/>
+              <w:adjustRightInd w:val="0"/>
+              <w:rPr>
+                <w:rFonts w:asciiTheme="majorHAnsi" w:hAnsiTheme="majorHAnsi" w:cstheme="majorHAnsi"/>
+                <w:b/>
+                <w:bCs/>
+                <w:color w:val="000000"/>
+              </w:rPr>
+            </w:pPr>
+            <w:r>
+              <w:rPr>
+                <w:rFonts w:asciiTheme="majorHAnsi" w:hAnsiTheme="majorHAnsi" w:cstheme="majorHAnsi"/>
+                <w:b/>
+                <w:bCs/>
+                <w:color w:val="000000"/>
+              </w:rPr>
+              <w:t>Datos del</w:t>
+            </w:r>
+            <w:r>
+              <w:rPr>
+                <w:rFonts w:asciiTheme="majorHAnsi" w:hAnsiTheme="majorHAnsi" w:cstheme="majorHAnsi"/>
+                <w:b/>
+                <w:bCs/>
+                <w:color w:val="000000"/>
+              </w:rPr>
+              <w:t xml:space="preserve"> perfil</w:t>
+            </w:r>
+            <w:r>
+              <w:rPr>
+                <w:rFonts w:asciiTheme="majorHAnsi" w:hAnsiTheme="majorHAnsi" w:cstheme="majorHAnsi"/>
+                <w:b/>
+                <w:bCs/>
+                <w:color w:val="000000"/>
+              </w:rPr>
+              <w:t>:</w:t>
+            </w:r>
+          </w:p>
+          <w:p>
+            <w:pPr>
+              <w:autoSpaceDE w:val="0"/>
+              <w:autoSpaceDN w:val="0"/>
+              <w:adjustRightInd w:val="0"/>
+              <w:rPr>
+                <w:rFonts w:asciiTheme="majorHAnsi" w:hAnsiTheme="majorHAnsi" w:cstheme="majorHAnsi"/>
+                <w:bCs/>
+                <w:color w:val="000000"/>
+              </w:rPr>
+            </w:pPr>
+            <w:r>
+              <w:rPr>
+                <w:rFonts w:asciiTheme="majorHAnsi" w:hAnsiTheme="majorHAnsi" w:cstheme="majorHAnsi"/>
+                <w:b/>
+                <w:bCs/>
+                <w:color w:val="000000"/>
+              </w:rPr>
+              <w:t xml:space="preserve">      </w:t>
+            </w:r>
+            <w:r>
+              <w:rPr>
+                <w:rFonts w:asciiTheme="majorHAnsi" w:hAnsiTheme="majorHAnsi" w:cstheme="majorHAnsi"/>
+                <w:bCs/>
+                <w:color w:val="000000"/>
+              </w:rPr>
+              <w:t>Teléfono, E-mail, Fotografía</w:t>
+            </w:r>
+          </w:p>
+        </w:tc>
+      </w:tr>
+      <w:tr>
+        <w:tc>
+          <w:tcPr>
+            <w:tcW w:w="1724" w:type="dxa"/>
+          </w:tcPr>
+          <w:p>
+            <w:pPr>
+              <w:autoSpaceDE w:val="0"/>
+              <w:autoSpaceDN w:val="0"/>
+              <w:adjustRightInd w:val="0"/>
+              <w:rPr>
+                <w:rFonts w:asciiTheme="majorHAnsi" w:hAnsiTheme="majorHAnsi" w:cstheme="majorHAnsi"/>
+                <w:b/>
+                <w:bCs/>
+                <w:color w:val="000000"/>
+              </w:rPr>
+            </w:pPr>
+            <w:r>
+              <w:rPr>
+                <w:rFonts w:asciiTheme="majorHAnsi" w:hAnsiTheme="majorHAnsi" w:cstheme="majorHAnsi"/>
+                <w:b/>
+                <w:bCs/>
+                <w:color w:val="000000"/>
+              </w:rPr>
+              <w:t>Salidas</w:t>
+            </w:r>
+          </w:p>
+        </w:tc>
+        <w:tc>
+          <w:tcPr>
+            <w:tcW w:w="7598" w:type="dxa"/>
+          </w:tcPr>
+          <w:p>
+            <w:pPr>
+              <w:autoSpaceDE w:val="0"/>
+              <w:autoSpaceDN w:val="0"/>
+              <w:adjustRightInd w:val="0"/>
+              <w:rPr>
+                <w:rFonts w:asciiTheme="majorHAnsi" w:hAnsiTheme="majorHAnsi" w:cstheme="majorHAnsi"/>
+                <w:bCs/>
+                <w:color w:val="000000"/>
+              </w:rPr>
+            </w:pPr>
+            <w:r>
+              <w:rPr>
+                <w:rFonts w:asciiTheme="majorHAnsi" w:hAnsiTheme="majorHAnsi" w:cstheme="majorHAnsi"/>
+                <w:bCs/>
+                <w:color w:val="000000"/>
+              </w:rPr>
+              <w:t>Mensajes de confirmación</w:t>
+            </w:r>
+          </w:p>
+        </w:tc>
+      </w:tr>
+      <w:tr>
+        <w:tc>
+          <w:tcPr>
+            <w:tcW w:w="1724" w:type="dxa"/>
+          </w:tcPr>
+          <w:p>
+            <w:pPr>
+              <w:autoSpaceDE w:val="0"/>
+              <w:autoSpaceDN w:val="0"/>
+              <w:adjustRightInd w:val="0"/>
+              <w:rPr>
+                <w:rFonts w:asciiTheme="majorHAnsi" w:hAnsiTheme="majorHAnsi" w:cstheme="majorHAnsi"/>
+                <w:b/>
+                <w:bCs/>
+                <w:color w:val="000000"/>
+              </w:rPr>
+            </w:pPr>
+            <w:r>
+              <w:rPr>
+                <w:rFonts w:asciiTheme="majorHAnsi" w:hAnsiTheme="majorHAnsi" w:cstheme="majorHAnsi"/>
+                <w:b/>
+                <w:bCs/>
+                <w:color w:val="000000"/>
+              </w:rPr>
+              <w:t>Incluye</w:t>
+            </w:r>
+          </w:p>
+        </w:tc>
+        <w:tc>
+          <w:tcPr>
+            <w:tcW w:w="7598" w:type="dxa"/>
+          </w:tcPr>
+          <w:p>
+            <w:pPr>
+              <w:autoSpaceDE w:val="0"/>
+              <w:autoSpaceDN w:val="0"/>
+              <w:adjustRightInd w:val="0"/>
+              <w:rPr>
+                <w:rFonts w:asciiTheme="majorHAnsi" w:hAnsiTheme="majorHAnsi" w:cstheme="majorHAnsi"/>
+                <w:bCs/>
+                <w:color w:val="000000"/>
+              </w:rPr>
+            </w:pPr>
+            <w:r>
+              <w:rPr>
+                <w:rFonts w:asciiTheme="majorHAnsi" w:hAnsiTheme="majorHAnsi" w:cstheme="majorHAnsi"/>
+                <w:bCs/>
+                <w:color w:val="000000"/>
+              </w:rPr>
+              <w:t>Ninguno</w:t>
+            </w:r>
+          </w:p>
+        </w:tc>
+      </w:tr>
+      <w:tr>
+        <w:tc>
+          <w:tcPr>
+            <w:tcW w:w="1724" w:type="dxa"/>
+          </w:tcPr>
+          <w:p>
+            <w:pPr>
+              <w:autoSpaceDE w:val="0"/>
+              <w:autoSpaceDN w:val="0"/>
+              <w:adjustRightInd w:val="0"/>
+              <w:rPr>
+                <w:rFonts w:asciiTheme="majorHAnsi" w:hAnsiTheme="majorHAnsi" w:cstheme="majorHAnsi"/>
+                <w:b/>
+                <w:bCs/>
+                <w:color w:val="000000"/>
+              </w:rPr>
+            </w:pPr>
+            <w:r>
+              <w:rPr>
+                <w:rFonts w:asciiTheme="majorHAnsi" w:hAnsiTheme="majorHAnsi" w:cstheme="majorHAnsi"/>
+                <w:b/>
+                <w:bCs/>
+                <w:color w:val="000000"/>
+              </w:rPr>
+              <w:t>Extiende</w:t>
+            </w:r>
+          </w:p>
+        </w:tc>
+        <w:tc>
+          <w:tcPr>
+            <w:tcW w:w="7598" w:type="dxa"/>
+          </w:tcPr>
+          <w:p>
+            <w:pPr>
+              <w:autoSpaceDE w:val="0"/>
+              <w:autoSpaceDN w:val="0"/>
+              <w:adjustRightInd w:val="0"/>
+              <w:rPr>
+                <w:rFonts w:asciiTheme="majorHAnsi" w:hAnsiTheme="majorHAnsi" w:cstheme="majorHAnsi"/>
+                <w:bCs/>
+                <w:color w:val="000000"/>
+              </w:rPr>
+            </w:pPr>
+            <w:r>
+              <w:rPr>
+                <w:rFonts w:asciiTheme="majorHAnsi" w:hAnsiTheme="majorHAnsi" w:cstheme="majorHAnsi"/>
+                <w:bCs/>
+                <w:color w:val="000000"/>
               </w:rPr>
               <w:t>Ninguno</w:t>
             </w:r>
@@ -15896,6 +17391,95 @@
     </w:lvl>
   </w:abstractNum>
   <w:abstractNum w:abstractNumId="15" w15:restartNumberingAfterBreak="0">
+    <w:nsid w:val="272B562E"/>
+    <w:multiLevelType w:val="multilevel"/>
+    <w:tmpl w:val="BB147280"/>
+    <w:lvl w:ilvl="0">
+      <w:start w:val="1"/>
+      <w:numFmt w:val="decimal"/>
+      <w:lvlText w:val="%1."/>
+      <w:lvlJc w:val="left"/>
+      <w:pPr>
+        <w:ind w:left="360" w:hanging="360"/>
+      </w:pPr>
+    </w:lvl>
+    <w:lvl w:ilvl="1">
+      <w:start w:val="1"/>
+      <w:numFmt w:val="decimal"/>
+      <w:lvlText w:val="%1.%2."/>
+      <w:lvlJc w:val="left"/>
+      <w:pPr>
+        <w:ind w:left="792" w:hanging="432"/>
+      </w:pPr>
+    </w:lvl>
+    <w:lvl w:ilvl="2">
+      <w:start w:val="1"/>
+      <w:numFmt w:val="decimal"/>
+      <w:lvlText w:val="%1.%2.%3."/>
+      <w:lvlJc w:val="left"/>
+      <w:pPr>
+        <w:ind w:left="1224" w:hanging="504"/>
+      </w:pPr>
+      <w:rPr>
+        <w:b w:val="0"/>
+      </w:rPr>
+    </w:lvl>
+    <w:lvl w:ilvl="3">
+      <w:start w:val="1"/>
+      <w:numFmt w:val="decimal"/>
+      <w:lvlText w:val="%1.%2.%3.%4."/>
+      <w:lvlJc w:val="left"/>
+      <w:pPr>
+        <w:ind w:left="1728" w:hanging="648"/>
+      </w:pPr>
+    </w:lvl>
+    <w:lvl w:ilvl="4">
+      <w:start w:val="1"/>
+      <w:numFmt w:val="decimal"/>
+      <w:lvlText w:val="%5."/>
+      <w:lvlJc w:val="left"/>
+      <w:pPr>
+        <w:ind w:left="2232" w:hanging="792"/>
+      </w:pPr>
+    </w:lvl>
+    <w:lvl w:ilvl="5">
+      <w:start w:val="1"/>
+      <w:numFmt w:val="decimal"/>
+      <w:lvlText w:val="%1.%2.%3.%4.%5.%6."/>
+      <w:lvlJc w:val="left"/>
+      <w:pPr>
+        <w:ind w:left="2736" w:hanging="936"/>
+      </w:pPr>
+    </w:lvl>
+    <w:lvl w:ilvl="6">
+      <w:start w:val="1"/>
+      <w:numFmt w:val="decimal"/>
+      <w:lvlText w:val="%1.%2.%3.%4.%5.%6.%7."/>
+      <w:lvlJc w:val="left"/>
+      <w:pPr>
+        <w:ind w:left="3240" w:hanging="1080"/>
+      </w:pPr>
+    </w:lvl>
+    <w:lvl w:ilvl="7">
+      <w:start w:val="1"/>
+      <w:numFmt w:val="decimal"/>
+      <w:lvlText w:val="%1.%2.%3.%4.%5.%6.%7.%8."/>
+      <w:lvlJc w:val="left"/>
+      <w:pPr>
+        <w:ind w:left="3744" w:hanging="1224"/>
+      </w:pPr>
+    </w:lvl>
+    <w:lvl w:ilvl="8">
+      <w:start w:val="1"/>
+      <w:numFmt w:val="decimal"/>
+      <w:lvlText w:val="%1.%2.%3.%4.%5.%6.%7.%8.%9."/>
+      <w:lvlJc w:val="left"/>
+      <w:pPr>
+        <w:ind w:left="4320" w:hanging="1440"/>
+      </w:pPr>
+    </w:lvl>
+  </w:abstractNum>
+  <w:abstractNum w:abstractNumId="16" w15:restartNumberingAfterBreak="0">
     <w:nsid w:val="273E340C"/>
     <w:multiLevelType w:val="multilevel"/>
     <w:tmpl w:val="D61200E6"/>
@@ -16008,7 +17592,7 @@
       </w:rPr>
     </w:lvl>
   </w:abstractNum>
-  <w:abstractNum w:abstractNumId="16" w15:restartNumberingAfterBreak="0">
+  <w:abstractNum w:abstractNumId="17" w15:restartNumberingAfterBreak="0">
     <w:nsid w:val="29555208"/>
     <w:multiLevelType w:val="multilevel"/>
     <w:tmpl w:val="CA0491BA"/>
@@ -16137,7 +17721,7 @@
       </w:rPr>
     </w:lvl>
   </w:abstractNum>
-  <w:abstractNum w:abstractNumId="17" w15:restartNumberingAfterBreak="0">
+  <w:abstractNum w:abstractNumId="18" w15:restartNumberingAfterBreak="0">
     <w:nsid w:val="2D84654F"/>
     <w:multiLevelType w:val="multilevel"/>
     <w:tmpl w:val="CA0491BA"/>
@@ -16266,7 +17850,7 @@
       </w:rPr>
     </w:lvl>
   </w:abstractNum>
-  <w:abstractNum w:abstractNumId="18" w15:restartNumberingAfterBreak="0">
+  <w:abstractNum w:abstractNumId="19" w15:restartNumberingAfterBreak="0">
     <w:nsid w:val="2F005C91"/>
     <w:multiLevelType w:val="multilevel"/>
     <w:tmpl w:val="080A001F"/>
@@ -16352,7 +17936,7 @@
       </w:pPr>
     </w:lvl>
   </w:abstractNum>
-  <w:abstractNum w:abstractNumId="19" w15:restartNumberingAfterBreak="0">
+  <w:abstractNum w:abstractNumId="20" w15:restartNumberingAfterBreak="0">
     <w:nsid w:val="30491AE4"/>
     <w:multiLevelType w:val="multilevel"/>
     <w:tmpl w:val="CA0491BA"/>
@@ -16481,7 +18065,7 @@
       </w:rPr>
     </w:lvl>
   </w:abstractNum>
-  <w:abstractNum w:abstractNumId="20" w15:restartNumberingAfterBreak="0">
+  <w:abstractNum w:abstractNumId="21" w15:restartNumberingAfterBreak="0">
     <w:nsid w:val="39F225CD"/>
     <w:multiLevelType w:val="multilevel"/>
     <w:tmpl w:val="CA0491BA"/>
@@ -16610,7 +18194,7 @@
       </w:rPr>
     </w:lvl>
   </w:abstractNum>
-  <w:abstractNum w:abstractNumId="21" w15:restartNumberingAfterBreak="0">
+  <w:abstractNum w:abstractNumId="22" w15:restartNumberingAfterBreak="0">
     <w:nsid w:val="3D9E1E49"/>
     <w:multiLevelType w:val="multilevel"/>
     <w:tmpl w:val="CA0491BA"/>
@@ -16739,11 +18323,11 @@
       </w:rPr>
     </w:lvl>
   </w:abstractNum>
-  <w:abstractNum w:abstractNumId="22" w15:restartNumberingAfterBreak="0">
+  <w:abstractNum w:abstractNumId="23" w15:restartNumberingAfterBreak="0">
     <w:nsid w:val="40A531AB"/>
-    <w:multiLevelType w:val="hybridMultilevel"/>
-    <w:tmpl w:val="E53A6E2A"/>
-    <w:lvl w:ilvl="0" w:tplc="080A000F">
+    <w:multiLevelType w:val="multilevel"/>
+    <w:tmpl w:val="BE6AA43A"/>
+    <w:lvl w:ilvl="0">
       <w:start w:val="1"/>
       <w:numFmt w:val="decimal"/>
       <w:lvlText w:val="%1."/>
@@ -16755,80 +18339,112 @@
         <w:rFonts w:hint="default"/>
       </w:rPr>
     </w:lvl>
-    <w:lvl w:ilvl="1" w:tplc="080A0019" w:tentative="1">
-      <w:start w:val="1"/>
-      <w:numFmt w:val="lowerLetter"/>
-      <w:lvlText w:val="%2."/>
-      <w:lvlJc w:val="left"/>
-      <w:pPr>
-        <w:ind w:left="1440" w:hanging="360"/>
-      </w:pPr>
-    </w:lvl>
-    <w:lvl w:ilvl="2" w:tplc="080A001B" w:tentative="1">
-      <w:start w:val="1"/>
-      <w:numFmt w:val="lowerRoman"/>
-      <w:lvlText w:val="%3."/>
-      <w:lvlJc w:val="right"/>
-      <w:pPr>
-        <w:ind w:left="2160" w:hanging="180"/>
-      </w:pPr>
-    </w:lvl>
-    <w:lvl w:ilvl="3" w:tplc="080A000F" w:tentative="1">
-      <w:start w:val="1"/>
-      <w:numFmt w:val="decimal"/>
-      <w:lvlText w:val="%4."/>
-      <w:lvlJc w:val="left"/>
-      <w:pPr>
-        <w:ind w:left="2880" w:hanging="360"/>
-      </w:pPr>
-    </w:lvl>
-    <w:lvl w:ilvl="4" w:tplc="080A0019" w:tentative="1">
-      <w:start w:val="1"/>
-      <w:numFmt w:val="lowerLetter"/>
-      <w:lvlText w:val="%5."/>
-      <w:lvlJc w:val="left"/>
-      <w:pPr>
-        <w:ind w:left="3600" w:hanging="360"/>
-      </w:pPr>
-    </w:lvl>
-    <w:lvl w:ilvl="5" w:tplc="080A001B" w:tentative="1">
-      <w:start w:val="1"/>
-      <w:numFmt w:val="lowerRoman"/>
-      <w:lvlText w:val="%6."/>
-      <w:lvlJc w:val="right"/>
-      <w:pPr>
-        <w:ind w:left="4320" w:hanging="180"/>
-      </w:pPr>
-    </w:lvl>
-    <w:lvl w:ilvl="6" w:tplc="080A000F" w:tentative="1">
-      <w:start w:val="1"/>
-      <w:numFmt w:val="decimal"/>
-      <w:lvlText w:val="%7."/>
-      <w:lvlJc w:val="left"/>
-      <w:pPr>
-        <w:ind w:left="5040" w:hanging="360"/>
-      </w:pPr>
-    </w:lvl>
-    <w:lvl w:ilvl="7" w:tplc="080A0019" w:tentative="1">
-      <w:start w:val="1"/>
-      <w:numFmt w:val="lowerLetter"/>
-      <w:lvlText w:val="%8."/>
-      <w:lvlJc w:val="left"/>
-      <w:pPr>
-        <w:ind w:left="5760" w:hanging="360"/>
-      </w:pPr>
-    </w:lvl>
-    <w:lvl w:ilvl="8" w:tplc="080A001B" w:tentative="1">
-      <w:start w:val="1"/>
-      <w:numFmt w:val="lowerRoman"/>
-      <w:lvlText w:val="%9."/>
-      <w:lvlJc w:val="right"/>
-      <w:pPr>
-        <w:ind w:left="6480" w:hanging="180"/>
-      </w:pPr>
+    <w:lvl w:ilvl="1">
+      <w:start w:val="1"/>
+      <w:numFmt w:val="decimal"/>
+      <w:isLgl/>
+      <w:lvlText w:val="%1.%2"/>
+      <w:lvlJc w:val="left"/>
+      <w:pPr>
+        <w:ind w:left="982" w:hanging="480"/>
+      </w:pPr>
+      <w:rPr>
+        <w:rFonts w:hint="default"/>
+      </w:rPr>
+    </w:lvl>
+    <w:lvl w:ilvl="2">
+      <w:start w:val="5"/>
+      <w:numFmt w:val="decimal"/>
+      <w:isLgl/>
+      <w:lvlText w:val="%1.%2.%3"/>
+      <w:lvlJc w:val="left"/>
+      <w:pPr>
+        <w:ind w:left="1364" w:hanging="720"/>
+      </w:pPr>
+      <w:rPr>
+        <w:rFonts w:hint="default"/>
+      </w:rPr>
+    </w:lvl>
+    <w:lvl w:ilvl="3">
+      <w:start w:val="1"/>
+      <w:numFmt w:val="decimal"/>
+      <w:isLgl/>
+      <w:lvlText w:val="%1.%2.%3.%4"/>
+      <w:lvlJc w:val="left"/>
+      <w:pPr>
+        <w:ind w:left="1506" w:hanging="720"/>
+      </w:pPr>
+      <w:rPr>
+        <w:rFonts w:hint="default"/>
+      </w:rPr>
+    </w:lvl>
+    <w:lvl w:ilvl="4">
+      <w:start w:val="1"/>
+      <w:numFmt w:val="decimal"/>
+      <w:isLgl/>
+      <w:lvlText w:val="%1.%2.%3.%4.%5"/>
+      <w:lvlJc w:val="left"/>
+      <w:pPr>
+        <w:ind w:left="2008" w:hanging="1080"/>
+      </w:pPr>
+      <w:rPr>
+        <w:rFonts w:hint="default"/>
+      </w:rPr>
+    </w:lvl>
+    <w:lvl w:ilvl="5">
+      <w:start w:val="1"/>
+      <w:numFmt w:val="decimal"/>
+      <w:isLgl/>
+      <w:lvlText w:val="%1.%2.%3.%4.%5.%6"/>
+      <w:lvlJc w:val="left"/>
+      <w:pPr>
+        <w:ind w:left="2150" w:hanging="1080"/>
+      </w:pPr>
+      <w:rPr>
+        <w:rFonts w:hint="default"/>
+      </w:rPr>
+    </w:lvl>
+    <w:lvl w:ilvl="6">
+      <w:start w:val="1"/>
+      <w:numFmt w:val="decimal"/>
+      <w:isLgl/>
+      <w:lvlText w:val="%1.%2.%3.%4.%5.%6.%7"/>
+      <w:lvlJc w:val="left"/>
+      <w:pPr>
+        <w:ind w:left="2292" w:hanging="1080"/>
+      </w:pPr>
+      <w:rPr>
+        <w:rFonts w:hint="default"/>
+      </w:rPr>
+    </w:lvl>
+    <w:lvl w:ilvl="7">
+      <w:start w:val="1"/>
+      <w:numFmt w:val="decimal"/>
+      <w:isLgl/>
+      <w:lvlText w:val="%1.%2.%3.%4.%5.%6.%7.%8"/>
+      <w:lvlJc w:val="left"/>
+      <w:pPr>
+        <w:ind w:left="2794" w:hanging="1440"/>
+      </w:pPr>
+      <w:rPr>
+        <w:rFonts w:hint="default"/>
+      </w:rPr>
+    </w:lvl>
+    <w:lvl w:ilvl="8">
+      <w:start w:val="1"/>
+      <w:numFmt w:val="decimal"/>
+      <w:isLgl/>
+      <w:lvlText w:val="%1.%2.%3.%4.%5.%6.%7.%8.%9"/>
+      <w:lvlJc w:val="left"/>
+      <w:pPr>
+        <w:ind w:left="2936" w:hanging="1440"/>
+      </w:pPr>
+      <w:rPr>
+        <w:rFonts w:hint="default"/>
+      </w:rPr>
     </w:lvl>
   </w:abstractNum>
-  <w:abstractNum w:abstractNumId="23" w15:restartNumberingAfterBreak="0">
+  <w:abstractNum w:abstractNumId="24" w15:restartNumberingAfterBreak="0">
     <w:nsid w:val="43CC1A69"/>
     <w:multiLevelType w:val="multilevel"/>
     <w:tmpl w:val="CA0491BA"/>
@@ -16957,7 +18573,7 @@
       </w:rPr>
     </w:lvl>
   </w:abstractNum>
-  <w:abstractNum w:abstractNumId="24" w15:restartNumberingAfterBreak="0">
+  <w:abstractNum w:abstractNumId="25" w15:restartNumberingAfterBreak="0">
     <w:nsid w:val="475C48F5"/>
     <w:multiLevelType w:val="multilevel"/>
     <w:tmpl w:val="CA0491BA"/>
@@ -17086,7 +18702,7 @@
       </w:rPr>
     </w:lvl>
   </w:abstractNum>
-  <w:abstractNum w:abstractNumId="25" w15:restartNumberingAfterBreak="0">
+  <w:abstractNum w:abstractNumId="26" w15:restartNumberingAfterBreak="0">
     <w:nsid w:val="49A50E90"/>
     <w:multiLevelType w:val="multilevel"/>
     <w:tmpl w:val="CA0491BA"/>
@@ -17215,7 +18831,136 @@
       </w:rPr>
     </w:lvl>
   </w:abstractNum>
-  <w:abstractNum w:abstractNumId="26" w15:restartNumberingAfterBreak="0">
+  <w:abstractNum w:abstractNumId="27" w15:restartNumberingAfterBreak="0">
+    <w:nsid w:val="49C8461F"/>
+    <w:multiLevelType w:val="multilevel"/>
+    <w:tmpl w:val="CA0491BA"/>
+    <w:lvl w:ilvl="0">
+      <w:start w:val="1"/>
+      <w:numFmt w:val="decimal"/>
+      <w:lvlText w:val="%1."/>
+      <w:lvlJc w:val="left"/>
+      <w:pPr>
+        <w:ind w:left="720" w:hanging="360"/>
+      </w:pPr>
+      <w:rPr>
+        <w:rFonts w:hint="default"/>
+      </w:rPr>
+    </w:lvl>
+    <w:lvl w:ilvl="1">
+      <w:start w:val="1"/>
+      <w:numFmt w:val="decimal"/>
+      <w:isLgl/>
+      <w:lvlText w:val="%1.%2"/>
+      <w:lvlJc w:val="left"/>
+      <w:pPr>
+        <w:ind w:left="1050" w:hanging="360"/>
+      </w:pPr>
+      <w:rPr>
+        <w:rFonts w:hint="default"/>
+        <w:b w:val="0"/>
+      </w:rPr>
+    </w:lvl>
+    <w:lvl w:ilvl="2">
+      <w:start w:val="1"/>
+      <w:numFmt w:val="decimal"/>
+      <w:isLgl/>
+      <w:lvlText w:val="%1.%2.%3"/>
+      <w:lvlJc w:val="left"/>
+      <w:pPr>
+        <w:ind w:left="1740" w:hanging="720"/>
+      </w:pPr>
+      <w:rPr>
+        <w:rFonts w:hint="default"/>
+        <w:b w:val="0"/>
+      </w:rPr>
+    </w:lvl>
+    <w:lvl w:ilvl="3">
+      <w:start w:val="1"/>
+      <w:numFmt w:val="decimal"/>
+      <w:isLgl/>
+      <w:lvlText w:val="%1.%2.%3.%4"/>
+      <w:lvlJc w:val="left"/>
+      <w:pPr>
+        <w:ind w:left="2070" w:hanging="720"/>
+      </w:pPr>
+      <w:rPr>
+        <w:rFonts w:hint="default"/>
+        <w:b w:val="0"/>
+      </w:rPr>
+    </w:lvl>
+    <w:lvl w:ilvl="4">
+      <w:start w:val="1"/>
+      <w:numFmt w:val="decimal"/>
+      <w:isLgl/>
+      <w:lvlText w:val="%1.%2.%3.%4.%5"/>
+      <w:lvlJc w:val="left"/>
+      <w:pPr>
+        <w:ind w:left="2760" w:hanging="1080"/>
+      </w:pPr>
+      <w:rPr>
+        <w:rFonts w:hint="default"/>
+        <w:b w:val="0"/>
+      </w:rPr>
+    </w:lvl>
+    <w:lvl w:ilvl="5">
+      <w:start w:val="1"/>
+      <w:numFmt w:val="decimal"/>
+      <w:isLgl/>
+      <w:lvlText w:val="%1.%2.%3.%4.%5.%6"/>
+      <w:lvlJc w:val="left"/>
+      <w:pPr>
+        <w:ind w:left="3090" w:hanging="1080"/>
+      </w:pPr>
+      <w:rPr>
+        <w:rFonts w:hint="default"/>
+        <w:b w:val="0"/>
+      </w:rPr>
+    </w:lvl>
+    <w:lvl w:ilvl="6">
+      <w:start w:val="1"/>
+      <w:numFmt w:val="decimal"/>
+      <w:isLgl/>
+      <w:lvlText w:val="%1.%2.%3.%4.%5.%6.%7"/>
+      <w:lvlJc w:val="left"/>
+      <w:pPr>
+        <w:ind w:left="3420" w:hanging="1080"/>
+      </w:pPr>
+      <w:rPr>
+        <w:rFonts w:hint="default"/>
+        <w:b w:val="0"/>
+      </w:rPr>
+    </w:lvl>
+    <w:lvl w:ilvl="7">
+      <w:start w:val="1"/>
+      <w:numFmt w:val="decimal"/>
+      <w:isLgl/>
+      <w:lvlText w:val="%1.%2.%3.%4.%5.%6.%7.%8"/>
+      <w:lvlJc w:val="left"/>
+      <w:pPr>
+        <w:ind w:left="4110" w:hanging="1440"/>
+      </w:pPr>
+      <w:rPr>
+        <w:rFonts w:hint="default"/>
+        <w:b w:val="0"/>
+      </w:rPr>
+    </w:lvl>
+    <w:lvl w:ilvl="8">
+      <w:start w:val="1"/>
+      <w:numFmt w:val="decimal"/>
+      <w:isLgl/>
+      <w:lvlText w:val="%1.%2.%3.%4.%5.%6.%7.%8.%9"/>
+      <w:lvlJc w:val="left"/>
+      <w:pPr>
+        <w:ind w:left="4440" w:hanging="1440"/>
+      </w:pPr>
+      <w:rPr>
+        <w:rFonts w:hint="default"/>
+        <w:b w:val="0"/>
+      </w:rPr>
+    </w:lvl>
+  </w:abstractNum>
+  <w:abstractNum w:abstractNumId="28" w15:restartNumberingAfterBreak="0">
     <w:nsid w:val="4B025480"/>
     <w:multiLevelType w:val="multilevel"/>
     <w:tmpl w:val="EC88D09C"/>
@@ -17337,7 +19082,7 @@
       </w:rPr>
     </w:lvl>
   </w:abstractNum>
-  <w:abstractNum w:abstractNumId="27" w15:restartNumberingAfterBreak="0">
+  <w:abstractNum w:abstractNumId="29" w15:restartNumberingAfterBreak="0">
     <w:nsid w:val="4B070440"/>
     <w:multiLevelType w:val="multilevel"/>
     <w:tmpl w:val="EC88D09C"/>
@@ -17459,7 +19204,7 @@
       </w:rPr>
     </w:lvl>
   </w:abstractNum>
-  <w:abstractNum w:abstractNumId="28" w15:restartNumberingAfterBreak="0">
+  <w:abstractNum w:abstractNumId="30" w15:restartNumberingAfterBreak="0">
     <w:nsid w:val="512836A4"/>
     <w:multiLevelType w:val="multilevel"/>
     <w:tmpl w:val="EC88D09C"/>
@@ -17581,7 +19326,7 @@
       </w:rPr>
     </w:lvl>
   </w:abstractNum>
-  <w:abstractNum w:abstractNumId="29" w15:restartNumberingAfterBreak="0">
+  <w:abstractNum w:abstractNumId="31" w15:restartNumberingAfterBreak="0">
     <w:nsid w:val="549802B7"/>
     <w:multiLevelType w:val="multilevel"/>
     <w:tmpl w:val="CA0491BA"/>
@@ -17710,7 +19455,7 @@
       </w:rPr>
     </w:lvl>
   </w:abstractNum>
-  <w:abstractNum w:abstractNumId="30" w15:restartNumberingAfterBreak="0">
+  <w:abstractNum w:abstractNumId="32" w15:restartNumberingAfterBreak="0">
     <w:nsid w:val="59C40F6F"/>
     <w:multiLevelType w:val="multilevel"/>
     <w:tmpl w:val="CA0491BA"/>
@@ -17839,7 +19584,7 @@
       </w:rPr>
     </w:lvl>
   </w:abstractNum>
-  <w:abstractNum w:abstractNumId="31" w15:restartNumberingAfterBreak="0">
+  <w:abstractNum w:abstractNumId="33" w15:restartNumberingAfterBreak="0">
     <w:nsid w:val="5B97778F"/>
     <w:multiLevelType w:val="multilevel"/>
     <w:tmpl w:val="CE60CF7E"/>
@@ -17965,7 +19710,7 @@
       </w:rPr>
     </w:lvl>
   </w:abstractNum>
-  <w:abstractNum w:abstractNumId="32" w15:restartNumberingAfterBreak="0">
+  <w:abstractNum w:abstractNumId="34" w15:restartNumberingAfterBreak="0">
     <w:nsid w:val="5D3B6CC9"/>
     <w:multiLevelType w:val="multilevel"/>
     <w:tmpl w:val="CE60CF7E"/>
@@ -18091,7 +19836,7 @@
       </w:rPr>
     </w:lvl>
   </w:abstractNum>
-  <w:abstractNum w:abstractNumId="33" w15:restartNumberingAfterBreak="0">
+  <w:abstractNum w:abstractNumId="35" w15:restartNumberingAfterBreak="0">
     <w:nsid w:val="5EFB14BC"/>
     <w:multiLevelType w:val="multilevel"/>
     <w:tmpl w:val="CE60CF7E"/>
@@ -18217,7 +19962,7 @@
       </w:rPr>
     </w:lvl>
   </w:abstractNum>
-  <w:abstractNum w:abstractNumId="34" w15:restartNumberingAfterBreak="0">
+  <w:abstractNum w:abstractNumId="36" w15:restartNumberingAfterBreak="0">
     <w:nsid w:val="5F75491C"/>
     <w:multiLevelType w:val="multilevel"/>
     <w:tmpl w:val="CA0491BA"/>
@@ -18346,7 +20091,7 @@
       </w:rPr>
     </w:lvl>
   </w:abstractNum>
-  <w:abstractNum w:abstractNumId="35" w15:restartNumberingAfterBreak="0">
+  <w:abstractNum w:abstractNumId="37" w15:restartNumberingAfterBreak="0">
     <w:nsid w:val="687C3AC7"/>
     <w:multiLevelType w:val="hybridMultilevel"/>
     <w:tmpl w:val="5708414C"/>
@@ -18435,7 +20180,7 @@
       </w:pPr>
     </w:lvl>
   </w:abstractNum>
-  <w:abstractNum w:abstractNumId="36" w15:restartNumberingAfterBreak="0">
+  <w:abstractNum w:abstractNumId="38" w15:restartNumberingAfterBreak="0">
     <w:nsid w:val="691F13AC"/>
     <w:multiLevelType w:val="multilevel"/>
     <w:tmpl w:val="CA0491BA"/>
@@ -18564,7 +20309,7 @@
       </w:rPr>
     </w:lvl>
   </w:abstractNum>
-  <w:abstractNum w:abstractNumId="37" w15:restartNumberingAfterBreak="0">
+  <w:abstractNum w:abstractNumId="39" w15:restartNumberingAfterBreak="0">
     <w:nsid w:val="6AAF03B3"/>
     <w:multiLevelType w:val="hybridMultilevel"/>
     <w:tmpl w:val="E53A6E2A"/>
@@ -18653,7 +20398,7 @@
       </w:pPr>
     </w:lvl>
   </w:abstractNum>
-  <w:abstractNum w:abstractNumId="38" w15:restartNumberingAfterBreak="0">
+  <w:abstractNum w:abstractNumId="40" w15:restartNumberingAfterBreak="0">
     <w:nsid w:val="6C7B0AD3"/>
     <w:multiLevelType w:val="multilevel"/>
     <w:tmpl w:val="CA0491BA"/>
@@ -18782,7 +20527,7 @@
       </w:rPr>
     </w:lvl>
   </w:abstractNum>
-  <w:abstractNum w:abstractNumId="39" w15:restartNumberingAfterBreak="0">
+  <w:abstractNum w:abstractNumId="41" w15:restartNumberingAfterBreak="0">
     <w:nsid w:val="6ED2484A"/>
     <w:multiLevelType w:val="multilevel"/>
     <w:tmpl w:val="E0C6A410"/>
@@ -18895,7 +20640,7 @@
       </w:rPr>
     </w:lvl>
   </w:abstractNum>
-  <w:abstractNum w:abstractNumId="40" w15:restartNumberingAfterBreak="0">
+  <w:abstractNum w:abstractNumId="42" w15:restartNumberingAfterBreak="0">
     <w:nsid w:val="6F5C6E25"/>
     <w:multiLevelType w:val="hybridMultilevel"/>
     <w:tmpl w:val="C0C282A0"/>
@@ -18984,7 +20729,7 @@
       </w:pPr>
     </w:lvl>
   </w:abstractNum>
-  <w:abstractNum w:abstractNumId="41" w15:restartNumberingAfterBreak="0">
+  <w:abstractNum w:abstractNumId="43" w15:restartNumberingAfterBreak="0">
     <w:nsid w:val="6FC107D0"/>
     <w:multiLevelType w:val="multilevel"/>
     <w:tmpl w:val="080A001F"/>
@@ -19070,7 +20815,7 @@
       </w:pPr>
     </w:lvl>
   </w:abstractNum>
-  <w:abstractNum w:abstractNumId="42" w15:restartNumberingAfterBreak="0">
+  <w:abstractNum w:abstractNumId="44" w15:restartNumberingAfterBreak="0">
     <w:nsid w:val="70DA3DC8"/>
     <w:multiLevelType w:val="multilevel"/>
     <w:tmpl w:val="D61200E6"/>
@@ -19183,7 +20928,7 @@
       </w:rPr>
     </w:lvl>
   </w:abstractNum>
-  <w:abstractNum w:abstractNumId="43" w15:restartNumberingAfterBreak="0">
+  <w:abstractNum w:abstractNumId="45" w15:restartNumberingAfterBreak="0">
     <w:nsid w:val="7475051C"/>
     <w:multiLevelType w:val="multilevel"/>
     <w:tmpl w:val="CA0491BA"/>
@@ -19312,7 +21057,7 @@
       </w:rPr>
     </w:lvl>
   </w:abstractNum>
-  <w:abstractNum w:abstractNumId="44" w15:restartNumberingAfterBreak="0">
+  <w:abstractNum w:abstractNumId="46" w15:restartNumberingAfterBreak="0">
     <w:nsid w:val="753720CB"/>
     <w:multiLevelType w:val="multilevel"/>
     <w:tmpl w:val="080A001F"/>
@@ -19399,64 +21144,64 @@
     </w:lvl>
   </w:abstractNum>
   <w:num w:numId="1">
-    <w:abstractNumId w:val="30"/>
+    <w:abstractNumId w:val="32"/>
   </w:num>
   <w:num w:numId="2">
-    <w:abstractNumId w:val="40"/>
+    <w:abstractNumId w:val="42"/>
   </w:num>
   <w:num w:numId="3">
-    <w:abstractNumId w:val="26"/>
+    <w:abstractNumId w:val="28"/>
   </w:num>
   <w:num w:numId="4">
     <w:abstractNumId w:val="0"/>
   </w:num>
   <w:num w:numId="5">
-    <w:abstractNumId w:val="38"/>
+    <w:abstractNumId w:val="40"/>
   </w:num>
   <w:num w:numId="6">
-    <w:abstractNumId w:val="29"/>
+    <w:abstractNumId w:val="31"/>
   </w:num>
   <w:num w:numId="7">
     <w:abstractNumId w:val="9"/>
   </w:num>
   <w:num w:numId="8">
-    <w:abstractNumId w:val="36"/>
+    <w:abstractNumId w:val="38"/>
   </w:num>
   <w:num w:numId="9">
-    <w:abstractNumId w:val="39"/>
+    <w:abstractNumId w:val="41"/>
   </w:num>
   <w:num w:numId="10">
     <w:abstractNumId w:val="1"/>
   </w:num>
   <w:num w:numId="11">
-    <w:abstractNumId w:val="27"/>
+    <w:abstractNumId w:val="29"/>
   </w:num>
   <w:num w:numId="12">
-    <w:abstractNumId w:val="28"/>
+    <w:abstractNumId w:val="30"/>
   </w:num>
   <w:num w:numId="13">
-    <w:abstractNumId w:val="25"/>
+    <w:abstractNumId w:val="26"/>
   </w:num>
   <w:num w:numId="14">
-    <w:abstractNumId w:val="15"/>
+    <w:abstractNumId w:val="16"/>
   </w:num>
   <w:num w:numId="15">
-    <w:abstractNumId w:val="35"/>
+    <w:abstractNumId w:val="37"/>
   </w:num>
   <w:num w:numId="16">
     <w:abstractNumId w:val="2"/>
   </w:num>
   <w:num w:numId="17">
-    <w:abstractNumId w:val="42"/>
+    <w:abstractNumId w:val="44"/>
   </w:num>
   <w:num w:numId="18">
+    <w:abstractNumId w:val="19"/>
+  </w:num>
+  <w:num w:numId="19">
     <w:abstractNumId w:val="18"/>
   </w:num>
-  <w:num w:numId="19">
-    <w:abstractNumId w:val="17"/>
-  </w:num>
   <w:num w:numId="20">
-    <w:abstractNumId w:val="24"/>
+    <w:abstractNumId w:val="25"/>
   </w:num>
   <w:num w:numId="21">
     <w:abstractNumId w:val="14"/>
@@ -19465,13 +21210,13 @@
     <w:abstractNumId w:val="11"/>
   </w:num>
   <w:num w:numId="23">
-    <w:abstractNumId w:val="22"/>
+    <w:abstractNumId w:val="23"/>
   </w:num>
   <w:num w:numId="24">
     <w:abstractNumId w:val="6"/>
   </w:num>
   <w:num w:numId="25">
-    <w:abstractNumId w:val="44"/>
+    <w:abstractNumId w:val="46"/>
   </w:num>
   <w:num w:numId="26">
     <w:abstractNumId w:val="10"/>
@@ -19483,13 +21228,13 @@
     <w:abstractNumId w:val="13"/>
   </w:num>
   <w:num w:numId="29">
-    <w:abstractNumId w:val="34"/>
+    <w:abstractNumId w:val="36"/>
   </w:num>
   <w:num w:numId="30">
-    <w:abstractNumId w:val="43"/>
+    <w:abstractNumId w:val="45"/>
   </w:num>
   <w:num w:numId="31">
-    <w:abstractNumId w:val="21"/>
+    <w:abstractNumId w:val="22"/>
   </w:num>
   <w:num w:numId="32">
     <w:abstractNumId w:val="8"/>
@@ -19498,19 +21243,19 @@
     <w:abstractNumId w:val="5"/>
   </w:num>
   <w:num w:numId="34">
-    <w:abstractNumId w:val="33"/>
+    <w:abstractNumId w:val="35"/>
   </w:num>
   <w:num w:numId="35">
     <w:abstractNumId w:val="12"/>
   </w:num>
   <w:num w:numId="36">
-    <w:abstractNumId w:val="23"/>
+    <w:abstractNumId w:val="24"/>
   </w:num>
   <w:num w:numId="37">
-    <w:abstractNumId w:val="41"/>
+    <w:abstractNumId w:val="43"/>
   </w:num>
   <w:num w:numId="38">
-    <w:abstractNumId w:val="31"/>
+    <w:abstractNumId w:val="33"/>
   </w:num>
   <w:num w:numId="39">
     <w:abstractNumId w:val="4"/>
@@ -19519,19 +21264,25 @@
     <w:abstractNumId w:val="3"/>
   </w:num>
   <w:num w:numId="41">
-    <w:abstractNumId w:val="16"/>
+    <w:abstractNumId w:val="17"/>
   </w:num>
   <w:num w:numId="42">
-    <w:abstractNumId w:val="37"/>
+    <w:abstractNumId w:val="39"/>
   </w:num>
   <w:num w:numId="43">
-    <w:abstractNumId w:val="32"/>
+    <w:abstractNumId w:val="34"/>
   </w:num>
   <w:num w:numId="44">
-    <w:abstractNumId w:val="19"/>
+    <w:abstractNumId w:val="20"/>
   </w:num>
   <w:num w:numId="45">
-    <w:abstractNumId w:val="20"/>
+    <w:abstractNumId w:val="21"/>
+  </w:num>
+  <w:num w:numId="46">
+    <w:abstractNumId w:val="27"/>
+  </w:num>
+  <w:num w:numId="47">
+    <w:abstractNumId w:val="15"/>
   </w:num>
 </w:numbering>
 </file>
@@ -19941,6 +21692,7 @@
   <w:style w:type="character" w:default="1" w:styleId="Fuentedeprrafopredeter">
     <w:name w:val="Default Paragraph Font"/>
     <w:uiPriority w:val="1"/>
+    <w:semiHidden/>
     <w:unhideWhenUsed/>
   </w:style>
   <w:style w:type="table" w:default="1" w:styleId="Tablanormal">
@@ -20374,7 +22126,7 @@
 </file>
 
 <file path=customXml/itemProps1.xml><?xml version="1.0" encoding="utf-8"?>
-<ds:datastoreItem xmlns:ds="http://schemas.openxmlformats.org/officeDocument/2006/customXml" ds:itemID="{6978C099-F632-47A7-B9AA-555981A1A070}">
+<ds:datastoreItem xmlns:ds="http://schemas.openxmlformats.org/officeDocument/2006/customXml" ds:itemID="{CD2A0964-CF6B-4C09-9DD0-4BC388B3DE76}">
   <ds:schemaRefs>
     <ds:schemaRef ds:uri="http://schemas.openxmlformats.org/officeDocument/2006/bibliography"/>
   </ds:schemaRefs>

</xml_diff>